<commit_message>
Added MeetingMinutes 0526. Need to add Homework discussion and two photo
</commit_message>
<xml_diff>
--- a/MeetingMinutes/MeetingMinutes-20140522.docx
+++ b/MeetingMinutes/MeetingMinutes-20140522.docx
@@ -1,6 +1,6 @@
 
 <file path=word/document.xml><?xml version="1.0" encoding="utf-8"?>
-<w:document xmlns:wpc="http://schemas.microsoft.com/office/word/2010/wordprocessingCanvas" xmlns:mc="http://schemas.openxmlformats.org/markup-compatibility/2006" xmlns:o="urn:schemas-microsoft-com:office:office" xmlns:r="http://schemas.openxmlformats.org/officeDocument/2006/relationships" xmlns:m="http://schemas.openxmlformats.org/officeDocument/2006/math" xmlns:v="urn:schemas-microsoft-com:vml" xmlns:wp14="http://schemas.microsoft.com/office/word/2010/wordprocessingDrawing" xmlns:wp="http://schemas.openxmlformats.org/drawingml/2006/wordprocessingDrawing" xmlns:w10="urn:schemas-microsoft-com:office:word" xmlns:w="http://schemas.openxmlformats.org/wordprocessingml/2006/main" xmlns:w14="http://schemas.microsoft.com/office/word/2010/wordml" xmlns:w15="http://schemas.microsoft.com/office/word/2012/wordml" xmlns:wpg="http://schemas.microsoft.com/office/word/2010/wordprocessingGroup" xmlns:wpi="http://schemas.microsoft.com/office/word/2010/wordprocessingInk" xmlns:wne="http://schemas.microsoft.com/office/word/2006/wordml" xmlns:wps="http://schemas.microsoft.com/office/word/2010/wordprocessingShape" mc:Ignorable="w14 w15 wp14">
+<w:document xmlns:wpc="http://schemas.microsoft.com/office/word/2010/wordprocessingCanvas" xmlns:mc="http://schemas.openxmlformats.org/markup-compatibility/2006" xmlns:o="urn:schemas-microsoft-com:office:office" xmlns:r="http://schemas.openxmlformats.org/officeDocument/2006/relationships" xmlns:m="http://schemas.openxmlformats.org/officeDocument/2006/math" xmlns:v="urn:schemas-microsoft-com:vml" xmlns:wp14="http://schemas.microsoft.com/office/word/2010/wordprocessingDrawing" xmlns:wp="http://schemas.openxmlformats.org/drawingml/2006/wordprocessingDrawing" xmlns:w10="urn:schemas-microsoft-com:office:word" xmlns:w="http://schemas.openxmlformats.org/wordprocessingml/2006/main" xmlns:w14="http://schemas.microsoft.com/office/word/2010/wordml" xmlns:wpg="http://schemas.microsoft.com/office/word/2010/wordprocessingGroup" xmlns:wpi="http://schemas.microsoft.com/office/word/2010/wordprocessingInk" xmlns:wne="http://schemas.microsoft.com/office/word/2006/wordml" xmlns:wps="http://schemas.microsoft.com/office/word/2010/wordprocessingShape" mc:Ignorable="w14 wp14">
   <w:body>
     <w:tbl>
       <w:tblPr>
@@ -43,6 +43,8 @@
                 <w:szCs w:val="28"/>
               </w:rPr>
             </w:pPr>
+            <w:bookmarkStart w:id="0" w:name="_GoBack"/>
+            <w:bookmarkEnd w:id="0"/>
             <w:r>
               <w:rPr>
                 <w:rFonts w:ascii="Times New Roman" w:eastAsia="標楷體" w:hAnsi="Times New Roman" w:cs="Times New Roman"/>
@@ -72,21 +74,12 @@
             </w:r>
             <w:r>
               <w:rPr>
-                <w:rFonts w:ascii="Times New Roman" w:eastAsia="標楷體" w:hAnsi="Times New Roman" w:cs="Times New Roman"/>
+                <w:rFonts w:ascii="Times New Roman" w:eastAsia="標楷體" w:hAnsi="Times New Roman" w:cs="Times New Roman" w:hint="eastAsia"/>
                 <w:color w:val="000000" w:themeColor="text1"/>
                 <w:sz w:val="28"/>
                 <w:szCs w:val="28"/>
               </w:rPr>
-              <w:t>1</w:t>
-            </w:r>
-            <w:r>
-              <w:rPr>
-                <w:rFonts w:ascii="Times New Roman" w:eastAsia="標楷體" w:hAnsi="Times New Roman" w:cs="Times New Roman"/>
-                <w:color w:val="000000" w:themeColor="text1"/>
-                <w:sz w:val="28"/>
-                <w:szCs w:val="28"/>
-              </w:rPr>
-              <w:t>9</w:t>
+              <w:t>22</w:t>
             </w:r>
             <w:r>
               <w:rPr>
@@ -310,12 +303,14 @@
               </w:rPr>
               <w:t>Skype</w:t>
             </w:r>
+            <w:proofErr w:type="gramStart"/>
             <w:r>
               <w:rPr>
                 <w:rFonts w:ascii="Times New Roman" w:eastAsia="標楷體" w:hAnsi="Times New Roman" w:cs="Times New Roman" w:hint="eastAsia"/>
               </w:rPr>
               <w:t>線上</w:t>
             </w:r>
+            <w:proofErr w:type="gramEnd"/>
           </w:p>
         </w:tc>
       </w:tr>
@@ -393,8 +388,6 @@
               </w:rPr>
               <w:t>記</w:t>
             </w:r>
-            <w:bookmarkStart w:id="0" w:name="_GoBack"/>
-            <w:bookmarkEnd w:id="0"/>
             <w:r>
               <w:rPr>
                 <w:rFonts w:ascii="Times New Roman" w:eastAsia="標楷體" w:hAnsi="Times New Roman" w:cs="Times New Roman"/>
@@ -1233,7 +1226,7 @@
               <w:jc w:val="both"/>
               <w:cnfStyle w:val="000000100000" w:firstRow="0" w:lastRow="0" w:firstColumn="0" w:lastColumn="0" w:oddVBand="0" w:evenVBand="0" w:oddHBand="1" w:evenHBand="0" w:firstRowFirstColumn="0" w:firstRowLastColumn="0" w:lastRowFirstColumn="0" w:lastRowLastColumn="0"/>
               <w:rPr>
-                <w:rFonts w:ascii="Times New Roman" w:eastAsia="標楷體" w:hAnsi="Times New Roman" w:cs="Times New Roman" w:hint="eastAsia"/>
+                <w:rFonts w:ascii="Times New Roman" w:eastAsia="標楷體" w:hAnsi="Times New Roman" w:cs="Times New Roman"/>
                 <w:sz w:val="18"/>
                 <w:szCs w:val="18"/>
               </w:rPr>
@@ -1306,11 +1299,19 @@
               </w:rPr>
               <w:t>討論</w:t>
             </w:r>
+            <w:proofErr w:type="spellStart"/>
             <w:r>
               <w:rPr>
                 <w:rFonts w:ascii="Times New Roman" w:eastAsia="標楷體" w:hAnsi="Times New Roman" w:hint="eastAsia"/>
               </w:rPr>
-              <w:t>hw 13</w:t>
+              <w:t>hw</w:t>
+            </w:r>
+            <w:proofErr w:type="spellEnd"/>
+            <w:r>
+              <w:rPr>
+                <w:rFonts w:ascii="Times New Roman" w:eastAsia="標楷體" w:hAnsi="Times New Roman" w:hint="eastAsia"/>
+              </w:rPr>
+              <w:t xml:space="preserve"> 13</w:t>
             </w:r>
           </w:p>
         </w:tc>
@@ -1497,7 +1498,7 @@
                           </pic:cNvPicPr>
                         </pic:nvPicPr>
                         <pic:blipFill>
-                          <a:blip r:embed="rId8">
+                          <a:blip r:embed="rId9">
                             <a:extLst>
                               <a:ext uri="{28A0092B-C50C-407E-A947-70E740481C1C}">
                                 <a14:useLocalDpi xmlns:a14="http://schemas.microsoft.com/office/drawing/2010/main" val="0"/>
@@ -1553,7 +1554,7 @@
                           </pic:cNvPicPr>
                         </pic:nvPicPr>
                         <pic:blipFill>
-                          <a:blip r:embed="rId9">
+                          <a:blip r:embed="rId10">
                             <a:extLst>
                               <a:ext uri="{28A0092B-C50C-407E-A947-70E740481C1C}">
                                 <a14:useLocalDpi xmlns:a14="http://schemas.microsoft.com/office/drawing/2010/main" val="0"/>
@@ -1652,7 +1653,7 @@
                           </pic:cNvPicPr>
                         </pic:nvPicPr>
                         <pic:blipFill>
-                          <a:blip r:embed="rId10">
+                          <a:blip r:embed="rId11">
                             <a:extLst>
                               <a:ext uri="{28A0092B-C50C-407E-A947-70E740481C1C}">
                                 <a14:useLocalDpi xmlns:a14="http://schemas.microsoft.com/office/drawing/2010/main" val="0"/>
@@ -1708,7 +1709,7 @@
                           </pic:cNvPicPr>
                         </pic:nvPicPr>
                         <pic:blipFill>
-                          <a:blip r:embed="rId11">
+                          <a:blip r:embed="rId12">
                             <a:extLst>
                               <a:ext uri="{28A0092B-C50C-407E-A947-70E740481C1C}">
                                 <a14:useLocalDpi xmlns:a14="http://schemas.microsoft.com/office/drawing/2010/main" val="0"/>
@@ -1798,7 +1799,7 @@
                           </pic:cNvPicPr>
                         </pic:nvPicPr>
                         <pic:blipFill>
-                          <a:blip r:embed="rId12">
+                          <a:blip r:embed="rId13">
                             <a:extLst>
                               <a:ext uri="{28A0092B-C50C-407E-A947-70E740481C1C}">
                                 <a14:useLocalDpi xmlns:a14="http://schemas.microsoft.com/office/drawing/2010/main" val="0"/>
@@ -1862,7 +1863,7 @@
                           </pic:cNvPicPr>
                         </pic:nvPicPr>
                         <pic:blipFill>
-                          <a:blip r:embed="rId13">
+                          <a:blip r:embed="rId14">
                             <a:extLst>
                               <a:ext uri="{28A0092B-C50C-407E-A947-70E740481C1C}">
                                 <a14:useLocalDpi xmlns:a14="http://schemas.microsoft.com/office/drawing/2010/main" val="0"/>
@@ -1990,12 +1991,21 @@
               </w:rPr>
               <w:t>有</w:t>
             </w:r>
+            <w:proofErr w:type="spellStart"/>
             <w:r>
               <w:rPr>
                 <w:rFonts w:ascii="Times New Roman" w:eastAsia="標楷體" w:hAnsi="Times New Roman" w:cs="Times New Roman" w:hint="eastAsia"/>
                 <w:b w:val="0"/>
               </w:rPr>
-              <w:t>SchemaCaptureApp class</w:t>
+              <w:t>SchemaCaptureApp</w:t>
+            </w:r>
+            <w:proofErr w:type="spellEnd"/>
+            <w:r>
+              <w:rPr>
+                <w:rFonts w:ascii="Times New Roman" w:eastAsia="標楷體" w:hAnsi="Times New Roman" w:cs="Times New Roman" w:hint="eastAsia"/>
+                <w:b w:val="0"/>
+              </w:rPr>
+              <w:t xml:space="preserve"> class</w:t>
             </w:r>
           </w:p>
           <w:p>
@@ -2071,7 +2081,7 @@
                           </pic:cNvPicPr>
                         </pic:nvPicPr>
                         <pic:blipFill>
-                          <a:blip r:embed="rId14">
+                          <a:blip r:embed="rId15">
                             <a:extLst>
                               <a:ext uri="{28A0092B-C50C-407E-A947-70E740481C1C}">
                                 <a14:useLocalDpi xmlns:a14="http://schemas.microsoft.com/office/drawing/2010/main" val="0"/>
@@ -2134,7 +2144,7 @@
                           </pic:cNvPicPr>
                         </pic:nvPicPr>
                         <pic:blipFill>
-                          <a:blip r:embed="rId15">
+                          <a:blip r:embed="rId16">
                             <a:extLst>
                               <a:ext uri="{28A0092B-C50C-407E-A947-70E740481C1C}">
                                 <a14:useLocalDpi xmlns:a14="http://schemas.microsoft.com/office/drawing/2010/main" val="0"/>
@@ -2211,7 +2221,7 @@
                           </pic:cNvPicPr>
                         </pic:nvPicPr>
                         <pic:blipFill>
-                          <a:blip r:embed="rId16">
+                          <a:blip r:embed="rId17">
                             <a:extLst>
                               <a:ext uri="{28A0092B-C50C-407E-A947-70E740481C1C}">
                                 <a14:useLocalDpi xmlns:a14="http://schemas.microsoft.com/office/drawing/2010/main" val="0"/>
@@ -2625,11 +2635,19 @@
               </w:rPr>
               <w:t>提供</w:t>
             </w:r>
-            <w:r>
-              <w:rPr>
-                <w:rFonts w:ascii="Times New Roman" w:eastAsia="標楷體" w:hAnsi="Times New Roman" w:cs="Times New Roman"/>
-              </w:rPr>
-              <w:t>Github public key</w:t>
+            <w:proofErr w:type="spellStart"/>
+            <w:r>
+              <w:rPr>
+                <w:rFonts w:ascii="Times New Roman" w:eastAsia="標楷體" w:hAnsi="Times New Roman" w:cs="Times New Roman"/>
+              </w:rPr>
+              <w:t>Github</w:t>
+            </w:r>
+            <w:proofErr w:type="spellEnd"/>
+            <w:r>
+              <w:rPr>
+                <w:rFonts w:ascii="Times New Roman" w:eastAsia="標楷體" w:hAnsi="Times New Roman" w:cs="Times New Roman"/>
+              </w:rPr>
+              <w:t xml:space="preserve"> public key</w:t>
             </w:r>
           </w:p>
         </w:tc>
@@ -3324,8 +3342,16 @@
               <w:rPr>
                 <w:rFonts w:ascii="Times New Roman" w:eastAsia="標楷體" w:hAnsi="Times New Roman" w:cs="Times New Roman"/>
               </w:rPr>
-              <w:t>WBS—</w:t>
-            </w:r>
+              <w:t>WBS</w:t>
+            </w:r>
+            <w:proofErr w:type="gramStart"/>
+            <w:r>
+              <w:rPr>
+                <w:rFonts w:ascii="Times New Roman" w:eastAsia="標楷體" w:hAnsi="Times New Roman" w:cs="Times New Roman"/>
+              </w:rPr>
+              <w:t>—</w:t>
+            </w:r>
+            <w:proofErr w:type="gramEnd"/>
             <w:r>
               <w:rPr>
                 <w:rFonts w:ascii="Times New Roman" w:eastAsia="標楷體" w:hAnsi="Times New Roman" w:cs="Times New Roman"/>
@@ -3465,7 +3491,21 @@
               <w:rPr>
                 <w:rFonts w:ascii="Times New Roman" w:eastAsia="標楷體" w:hAnsi="Times New Roman" w:cs="Times New Roman"/>
               </w:rPr>
-              <w:t xml:space="preserve"> Github key, </w:t>
+              <w:t xml:space="preserve"> </w:t>
+            </w:r>
+            <w:proofErr w:type="spellStart"/>
+            <w:r>
+              <w:rPr>
+                <w:rFonts w:ascii="Times New Roman" w:eastAsia="標楷體" w:hAnsi="Times New Roman" w:cs="Times New Roman"/>
+              </w:rPr>
+              <w:t>Github</w:t>
+            </w:r>
+            <w:proofErr w:type="spellEnd"/>
+            <w:r>
+              <w:rPr>
+                <w:rFonts w:ascii="Times New Roman" w:eastAsia="標楷體" w:hAnsi="Times New Roman" w:cs="Times New Roman"/>
+              </w:rPr>
+              <w:t xml:space="preserve"> key, </w:t>
             </w:r>
             <w:r>
               <w:rPr>
@@ -3975,8 +4015,19 @@
                 <w:sz w:val="27"/>
                 <w:szCs w:val="27"/>
               </w:rPr>
-              <w:t>映孜</w:t>
-            </w:r>
+              <w:t>映</w:t>
+            </w:r>
+            <w:proofErr w:type="gramStart"/>
+            <w:r>
+              <w:rPr>
+                <w:rFonts w:ascii="Times New Roman" w:eastAsia="標楷體" w:hAnsi="Times New Roman" w:cs="Times New Roman"/>
+                <w:color w:val="000000"/>
+                <w:sz w:val="27"/>
+                <w:szCs w:val="27"/>
+              </w:rPr>
+              <w:t>孜</w:t>
+            </w:r>
+            <w:proofErr w:type="gramEnd"/>
             <w:r>
               <w:rPr>
                 <w:rFonts w:ascii="Times New Roman" w:eastAsia="標楷體" w:hAnsi="Times New Roman" w:cs="Times New Roman"/>
@@ -6862,7 +6913,7 @@
 </file>
 
 <file path=word/endnotes.xml><?xml version="1.0" encoding="utf-8"?>
-<w:endnotes xmlns:wpc="http://schemas.microsoft.com/office/word/2010/wordprocessingCanvas" xmlns:mc="http://schemas.openxmlformats.org/markup-compatibility/2006" xmlns:o="urn:schemas-microsoft-com:office:office" xmlns:r="http://schemas.openxmlformats.org/officeDocument/2006/relationships" xmlns:m="http://schemas.openxmlformats.org/officeDocument/2006/math" xmlns:v="urn:schemas-microsoft-com:vml" xmlns:wp14="http://schemas.microsoft.com/office/word/2010/wordprocessingDrawing" xmlns:wp="http://schemas.openxmlformats.org/drawingml/2006/wordprocessingDrawing" xmlns:w10="urn:schemas-microsoft-com:office:word" xmlns:w="http://schemas.openxmlformats.org/wordprocessingml/2006/main" xmlns:w14="http://schemas.microsoft.com/office/word/2010/wordml" xmlns:w15="http://schemas.microsoft.com/office/word/2012/wordml" xmlns:wpg="http://schemas.microsoft.com/office/word/2010/wordprocessingGroup" xmlns:wpi="http://schemas.microsoft.com/office/word/2010/wordprocessingInk" xmlns:wne="http://schemas.microsoft.com/office/word/2006/wordml" xmlns:wps="http://schemas.microsoft.com/office/word/2010/wordprocessingShape" mc:Ignorable="w14 w15 wp14">
+<w:endnotes xmlns:wpc="http://schemas.microsoft.com/office/word/2010/wordprocessingCanvas" xmlns:mc="http://schemas.openxmlformats.org/markup-compatibility/2006" xmlns:o="urn:schemas-microsoft-com:office:office" xmlns:r="http://schemas.openxmlformats.org/officeDocument/2006/relationships" xmlns:m="http://schemas.openxmlformats.org/officeDocument/2006/math" xmlns:v="urn:schemas-microsoft-com:vml" xmlns:wp14="http://schemas.microsoft.com/office/word/2010/wordprocessingDrawing" xmlns:wp="http://schemas.openxmlformats.org/drawingml/2006/wordprocessingDrawing" xmlns:w10="urn:schemas-microsoft-com:office:word" xmlns:w="http://schemas.openxmlformats.org/wordprocessingml/2006/main" xmlns:w14="http://schemas.microsoft.com/office/word/2010/wordml" xmlns:wpg="http://schemas.microsoft.com/office/word/2010/wordprocessingGroup" xmlns:wpi="http://schemas.microsoft.com/office/word/2010/wordprocessingInk" xmlns:wne="http://schemas.microsoft.com/office/word/2006/wordml" xmlns:wps="http://schemas.microsoft.com/office/word/2010/wordprocessingShape" mc:Ignorable="w14 wp14">
   <w:endnote w:type="separator" w:id="-1">
     <w:p>
       <w:r>
@@ -6881,7 +6932,7 @@
 </file>
 
 <file path=word/footnotes.xml><?xml version="1.0" encoding="utf-8"?>
-<w:footnotes xmlns:wpc="http://schemas.microsoft.com/office/word/2010/wordprocessingCanvas" xmlns:mc="http://schemas.openxmlformats.org/markup-compatibility/2006" xmlns:o="urn:schemas-microsoft-com:office:office" xmlns:r="http://schemas.openxmlformats.org/officeDocument/2006/relationships" xmlns:m="http://schemas.openxmlformats.org/officeDocument/2006/math" xmlns:v="urn:schemas-microsoft-com:vml" xmlns:wp14="http://schemas.microsoft.com/office/word/2010/wordprocessingDrawing" xmlns:wp="http://schemas.openxmlformats.org/drawingml/2006/wordprocessingDrawing" xmlns:w10="urn:schemas-microsoft-com:office:word" xmlns:w="http://schemas.openxmlformats.org/wordprocessingml/2006/main" xmlns:w14="http://schemas.microsoft.com/office/word/2010/wordml" xmlns:w15="http://schemas.microsoft.com/office/word/2012/wordml" xmlns:wpg="http://schemas.microsoft.com/office/word/2010/wordprocessingGroup" xmlns:wpi="http://schemas.microsoft.com/office/word/2010/wordprocessingInk" xmlns:wne="http://schemas.microsoft.com/office/word/2006/wordml" xmlns:wps="http://schemas.microsoft.com/office/word/2010/wordprocessingShape" mc:Ignorable="w14 w15 wp14">
+<w:footnotes xmlns:wpc="http://schemas.microsoft.com/office/word/2010/wordprocessingCanvas" xmlns:mc="http://schemas.openxmlformats.org/markup-compatibility/2006" xmlns:o="urn:schemas-microsoft-com:office:office" xmlns:r="http://schemas.openxmlformats.org/officeDocument/2006/relationships" xmlns:m="http://schemas.openxmlformats.org/officeDocument/2006/math" xmlns:v="urn:schemas-microsoft-com:vml" xmlns:wp14="http://schemas.microsoft.com/office/word/2010/wordprocessingDrawing" xmlns:wp="http://schemas.openxmlformats.org/drawingml/2006/wordprocessingDrawing" xmlns:w10="urn:schemas-microsoft-com:office:word" xmlns:w="http://schemas.openxmlformats.org/wordprocessingml/2006/main" xmlns:w14="http://schemas.microsoft.com/office/word/2010/wordml" xmlns:wpg="http://schemas.microsoft.com/office/word/2010/wordprocessingGroup" xmlns:wpi="http://schemas.microsoft.com/office/word/2010/wordprocessingInk" xmlns:wne="http://schemas.microsoft.com/office/word/2006/wordml" xmlns:wps="http://schemas.microsoft.com/office/word/2010/wordprocessingShape" mc:Ignorable="w14 wp14">
   <w:footnote w:type="separator" w:id="-1">
     <w:p>
       <w:r>
@@ -6900,7 +6951,7 @@
 </file>
 
 <file path=word/numbering.xml><?xml version="1.0" encoding="utf-8"?>
-<w:numbering xmlns:wpc="http://schemas.microsoft.com/office/word/2010/wordprocessingCanvas" xmlns:mc="http://schemas.openxmlformats.org/markup-compatibility/2006" xmlns:o="urn:schemas-microsoft-com:office:office" xmlns:r="http://schemas.openxmlformats.org/officeDocument/2006/relationships" xmlns:m="http://schemas.openxmlformats.org/officeDocument/2006/math" xmlns:v="urn:schemas-microsoft-com:vml" xmlns:wp14="http://schemas.microsoft.com/office/word/2010/wordprocessingDrawing" xmlns:wp="http://schemas.openxmlformats.org/drawingml/2006/wordprocessingDrawing" xmlns:w10="urn:schemas-microsoft-com:office:word" xmlns:w="http://schemas.openxmlformats.org/wordprocessingml/2006/main" xmlns:w14="http://schemas.microsoft.com/office/word/2010/wordml" xmlns:w15="http://schemas.microsoft.com/office/word/2012/wordml" xmlns:wpg="http://schemas.microsoft.com/office/word/2010/wordprocessingGroup" xmlns:wpi="http://schemas.microsoft.com/office/word/2010/wordprocessingInk" xmlns:wne="http://schemas.microsoft.com/office/word/2006/wordml" xmlns:wps="http://schemas.microsoft.com/office/word/2010/wordprocessingShape" mc:Ignorable="w14 w15 wp14">
+<w:numbering xmlns:wpc="http://schemas.microsoft.com/office/word/2010/wordprocessingCanvas" xmlns:mc="http://schemas.openxmlformats.org/markup-compatibility/2006" xmlns:o="urn:schemas-microsoft-com:office:office" xmlns:r="http://schemas.openxmlformats.org/officeDocument/2006/relationships" xmlns:m="http://schemas.openxmlformats.org/officeDocument/2006/math" xmlns:v="urn:schemas-microsoft-com:vml" xmlns:wp14="http://schemas.microsoft.com/office/word/2010/wordprocessingDrawing" xmlns:wp="http://schemas.openxmlformats.org/drawingml/2006/wordprocessingDrawing" xmlns:w10="urn:schemas-microsoft-com:office:word" xmlns:w="http://schemas.openxmlformats.org/wordprocessingml/2006/main" xmlns:w14="http://schemas.microsoft.com/office/word/2010/wordml" xmlns:wpg="http://schemas.microsoft.com/office/word/2010/wordprocessingGroup" xmlns:wpi="http://schemas.microsoft.com/office/word/2010/wordprocessingInk" xmlns:wne="http://schemas.microsoft.com/office/word/2006/wordml" xmlns:wps="http://schemas.microsoft.com/office/word/2010/wordprocessingShape" mc:Ignorable="w14 wp14">
   <w:abstractNum w:abstractNumId="0">
     <w:nsid w:val="041A08A4"/>
     <w:multiLevelType w:val="hybridMultilevel"/>
@@ -10578,7 +10629,7 @@
 </file>
 
 <file path=word/styles.xml><?xml version="1.0" encoding="utf-8"?>
-<w:styles xmlns:mc="http://schemas.openxmlformats.org/markup-compatibility/2006" xmlns:r="http://schemas.openxmlformats.org/officeDocument/2006/relationships" xmlns:w="http://schemas.openxmlformats.org/wordprocessingml/2006/main" xmlns:w14="http://schemas.microsoft.com/office/word/2010/wordml" xmlns:w15="http://schemas.microsoft.com/office/word/2012/wordml" mc:Ignorable="w14 w15">
+<w:styles xmlns:mc="http://schemas.openxmlformats.org/markup-compatibility/2006" xmlns:r="http://schemas.openxmlformats.org/officeDocument/2006/relationships" xmlns:w="http://schemas.openxmlformats.org/wordprocessingml/2006/main" xmlns:w14="http://schemas.microsoft.com/office/word/2010/wordml" mc:Ignorable="w14">
   <w:docDefaults>
     <w:rPrDefault>
       <w:rPr>
@@ -10591,378 +10642,862 @@
     </w:rPrDefault>
     <w:pPrDefault/>
   </w:docDefaults>
-  <w:latentStyles w:defLockedState="0" w:defUIPriority="99" w:defSemiHidden="0" w:defUnhideWhenUsed="0" w:defQFormat="0" w:count="371">
-    <w:lsdException w:name="Normal" w:uiPriority="0" w:qFormat="1"/>
-    <w:lsdException w:name="heading 1" w:uiPriority="9" w:qFormat="1"/>
-    <w:lsdException w:name="heading 2" w:semiHidden="1" w:uiPriority="9" w:unhideWhenUsed="1" w:qFormat="1"/>
-    <w:lsdException w:name="heading 3" w:semiHidden="1" w:uiPriority="9" w:unhideWhenUsed="1" w:qFormat="1"/>
-    <w:lsdException w:name="heading 4" w:semiHidden="1" w:uiPriority="9" w:unhideWhenUsed="1" w:qFormat="1"/>
-    <w:lsdException w:name="heading 5" w:semiHidden="1" w:uiPriority="9" w:unhideWhenUsed="1" w:qFormat="1"/>
-    <w:lsdException w:name="heading 6" w:semiHidden="1" w:uiPriority="9" w:unhideWhenUsed="1" w:qFormat="1"/>
-    <w:lsdException w:name="heading 7" w:semiHidden="1" w:uiPriority="9" w:unhideWhenUsed="1" w:qFormat="1"/>
-    <w:lsdException w:name="heading 8" w:semiHidden="1" w:uiPriority="9" w:unhideWhenUsed="1" w:qFormat="1"/>
-    <w:lsdException w:name="heading 9" w:semiHidden="1" w:uiPriority="9" w:unhideWhenUsed="1" w:qFormat="1"/>
-    <w:lsdException w:name="index 1" w:semiHidden="1" w:unhideWhenUsed="1"/>
-    <w:lsdException w:name="index 2" w:semiHidden="1" w:unhideWhenUsed="1"/>
-    <w:lsdException w:name="index 3" w:semiHidden="1" w:unhideWhenUsed="1"/>
-    <w:lsdException w:name="index 4" w:semiHidden="1" w:unhideWhenUsed="1"/>
-    <w:lsdException w:name="index 5" w:semiHidden="1" w:unhideWhenUsed="1"/>
-    <w:lsdException w:name="index 6" w:semiHidden="1" w:unhideWhenUsed="1"/>
-    <w:lsdException w:name="index 7" w:semiHidden="1" w:unhideWhenUsed="1"/>
-    <w:lsdException w:name="index 8" w:semiHidden="1" w:unhideWhenUsed="1"/>
-    <w:lsdException w:name="index 9" w:semiHidden="1" w:unhideWhenUsed="1"/>
-    <w:lsdException w:name="toc 1" w:semiHidden="1" w:uiPriority="39" w:unhideWhenUsed="1"/>
-    <w:lsdException w:name="toc 2" w:semiHidden="1" w:uiPriority="39" w:unhideWhenUsed="1"/>
-    <w:lsdException w:name="toc 3" w:semiHidden="1" w:uiPriority="39" w:unhideWhenUsed="1"/>
-    <w:lsdException w:name="toc 4" w:semiHidden="1" w:uiPriority="39" w:unhideWhenUsed="1"/>
-    <w:lsdException w:name="toc 5" w:semiHidden="1" w:uiPriority="39" w:unhideWhenUsed="1"/>
-    <w:lsdException w:name="toc 6" w:semiHidden="1" w:uiPriority="39" w:unhideWhenUsed="1"/>
-    <w:lsdException w:name="toc 7" w:semiHidden="1" w:uiPriority="39" w:unhideWhenUsed="1"/>
-    <w:lsdException w:name="toc 8" w:semiHidden="1" w:uiPriority="39" w:unhideWhenUsed="1"/>
-    <w:lsdException w:name="toc 9" w:semiHidden="1" w:uiPriority="39" w:unhideWhenUsed="1"/>
-    <w:lsdException w:name="Normal Indent" w:semiHidden="1" w:unhideWhenUsed="1"/>
-    <w:lsdException w:name="footnote text" w:semiHidden="1" w:unhideWhenUsed="1"/>
-    <w:lsdException w:name="annotation text" w:semiHidden="1" w:unhideWhenUsed="1"/>
-    <w:lsdException w:name="header" w:semiHidden="1" w:unhideWhenUsed="1"/>
-    <w:lsdException w:name="footer" w:semiHidden="1" w:unhideWhenUsed="1"/>
-    <w:lsdException w:name="index heading" w:semiHidden="1" w:unhideWhenUsed="1"/>
-    <w:lsdException w:name="caption" w:semiHidden="1" w:uiPriority="35" w:unhideWhenUsed="1" w:qFormat="1"/>
-    <w:lsdException w:name="table of figures" w:semiHidden="1" w:unhideWhenUsed="1"/>
-    <w:lsdException w:name="envelope address" w:semiHidden="1" w:unhideWhenUsed="1"/>
-    <w:lsdException w:name="envelope return" w:semiHidden="1" w:unhideWhenUsed="1"/>
-    <w:lsdException w:name="footnote reference" w:semiHidden="1" w:unhideWhenUsed="1"/>
-    <w:lsdException w:name="annotation reference" w:semiHidden="1" w:unhideWhenUsed="1"/>
-    <w:lsdException w:name="line number" w:semiHidden="1" w:unhideWhenUsed="1"/>
-    <w:lsdException w:name="page number" w:semiHidden="1" w:unhideWhenUsed="1"/>
-    <w:lsdException w:name="endnote reference" w:semiHidden="1" w:unhideWhenUsed="1"/>
-    <w:lsdException w:name="endnote text" w:semiHidden="1" w:unhideWhenUsed="1"/>
-    <w:lsdException w:name="table of authorities" w:semiHidden="1" w:unhideWhenUsed="1"/>
-    <w:lsdException w:name="macro" w:semiHidden="1" w:unhideWhenUsed="1"/>
-    <w:lsdException w:name="toa heading" w:semiHidden="1" w:unhideWhenUsed="1"/>
-    <w:lsdException w:name="List" w:semiHidden="1" w:unhideWhenUsed="1"/>
-    <w:lsdException w:name="List Bullet" w:semiHidden="1" w:unhideWhenUsed="1"/>
-    <w:lsdException w:name="List Number" w:semiHidden="1" w:unhideWhenUsed="1"/>
-    <w:lsdException w:name="List 2" w:semiHidden="1" w:unhideWhenUsed="1"/>
-    <w:lsdException w:name="List 3" w:semiHidden="1" w:unhideWhenUsed="1"/>
-    <w:lsdException w:name="List 4" w:semiHidden="1" w:unhideWhenUsed="1"/>
-    <w:lsdException w:name="List 5" w:semiHidden="1" w:unhideWhenUsed="1"/>
-    <w:lsdException w:name="List Bullet 2" w:semiHidden="1" w:unhideWhenUsed="1"/>
-    <w:lsdException w:name="List Bullet 3" w:semiHidden="1" w:unhideWhenUsed="1"/>
-    <w:lsdException w:name="List Bullet 4" w:semiHidden="1" w:unhideWhenUsed="1"/>
-    <w:lsdException w:name="List Bullet 5" w:semiHidden="1" w:unhideWhenUsed="1"/>
-    <w:lsdException w:name="List Number 2" w:semiHidden="1" w:unhideWhenUsed="1"/>
-    <w:lsdException w:name="List Number 3" w:semiHidden="1" w:unhideWhenUsed="1"/>
-    <w:lsdException w:name="List Number 4" w:semiHidden="1" w:unhideWhenUsed="1"/>
-    <w:lsdException w:name="List Number 5" w:semiHidden="1" w:unhideWhenUsed="1"/>
-    <w:lsdException w:name="Title" w:uiPriority="10" w:qFormat="1"/>
-    <w:lsdException w:name="Closing" w:semiHidden="1" w:unhideWhenUsed="1"/>
-    <w:lsdException w:name="Signature" w:semiHidden="1" w:unhideWhenUsed="1"/>
-    <w:lsdException w:name="Default Paragraph Font" w:semiHidden="1" w:uiPriority="1" w:unhideWhenUsed="1"/>
-    <w:lsdException w:name="Body Text" w:semiHidden="1" w:unhideWhenUsed="1"/>
-    <w:lsdException w:name="Body Text Indent" w:semiHidden="1" w:unhideWhenUsed="1"/>
-    <w:lsdException w:name="List Continue" w:semiHidden="1" w:unhideWhenUsed="1"/>
-    <w:lsdException w:name="List Continue 2" w:semiHidden="1" w:unhideWhenUsed="1"/>
-    <w:lsdException w:name="List Continue 3" w:semiHidden="1" w:unhideWhenUsed="1"/>
-    <w:lsdException w:name="List Continue 4" w:semiHidden="1" w:unhideWhenUsed="1"/>
-    <w:lsdException w:name="List Continue 5" w:semiHidden="1" w:unhideWhenUsed="1"/>
-    <w:lsdException w:name="Message Header" w:semiHidden="1" w:unhideWhenUsed="1"/>
-    <w:lsdException w:name="Subtitle" w:uiPriority="11" w:qFormat="1"/>
-    <w:lsdException w:name="Salutation" w:semiHidden="1" w:unhideWhenUsed="1"/>
-    <w:lsdException w:name="Date" w:semiHidden="1" w:unhideWhenUsed="1"/>
-    <w:lsdException w:name="Body Text First Indent" w:semiHidden="1" w:unhideWhenUsed="1"/>
-    <w:lsdException w:name="Body Text First Indent 2" w:semiHidden="1" w:unhideWhenUsed="1"/>
-    <w:lsdException w:name="Note Heading" w:semiHidden="1" w:unhideWhenUsed="1"/>
-    <w:lsdException w:name="Body Text 2" w:semiHidden="1" w:unhideWhenUsed="1"/>
-    <w:lsdException w:name="Body Text 3" w:semiHidden="1" w:unhideWhenUsed="1"/>
-    <w:lsdException w:name="Body Text Indent 2" w:semiHidden="1" w:unhideWhenUsed="1"/>
-    <w:lsdException w:name="Body Text Indent 3" w:semiHidden="1" w:unhideWhenUsed="1"/>
-    <w:lsdException w:name="Block Text" w:semiHidden="1" w:unhideWhenUsed="1"/>
-    <w:lsdException w:name="Hyperlink" w:semiHidden="1" w:unhideWhenUsed="1"/>
-    <w:lsdException w:name="FollowedHyperlink" w:semiHidden="1" w:unhideWhenUsed="1"/>
-    <w:lsdException w:name="Strong" w:uiPriority="22" w:qFormat="1"/>
-    <w:lsdException w:name="Emphasis" w:uiPriority="20" w:qFormat="1"/>
-    <w:lsdException w:name="Document Map" w:semiHidden="1" w:unhideWhenUsed="1"/>
-    <w:lsdException w:name="Plain Text" w:semiHidden="1" w:unhideWhenUsed="1"/>
-    <w:lsdException w:name="E-mail Signature" w:semiHidden="1" w:unhideWhenUsed="1"/>
-    <w:lsdException w:name="HTML Top of Form" w:semiHidden="1" w:unhideWhenUsed="1"/>
-    <w:lsdException w:name="HTML Bottom of Form" w:semiHidden="1" w:unhideWhenUsed="1"/>
-    <w:lsdException w:name="Normal (Web)" w:semiHidden="1" w:unhideWhenUsed="1"/>
-    <w:lsdException w:name="HTML Acronym" w:semiHidden="1" w:unhideWhenUsed="1"/>
-    <w:lsdException w:name="HTML Address" w:semiHidden="1" w:unhideWhenUsed="1"/>
-    <w:lsdException w:name="HTML Cite" w:semiHidden="1" w:unhideWhenUsed="1"/>
-    <w:lsdException w:name="HTML Code" w:semiHidden="1" w:unhideWhenUsed="1"/>
-    <w:lsdException w:name="HTML Definition" w:semiHidden="1" w:unhideWhenUsed="1"/>
-    <w:lsdException w:name="HTML Keyboard" w:semiHidden="1" w:unhideWhenUsed="1"/>
-    <w:lsdException w:name="HTML Preformatted" w:semiHidden="1" w:unhideWhenUsed="1"/>
-    <w:lsdException w:name="HTML Sample" w:semiHidden="1" w:unhideWhenUsed="1"/>
-    <w:lsdException w:name="HTML Typewriter" w:semiHidden="1" w:unhideWhenUsed="1"/>
-    <w:lsdException w:name="HTML Variable" w:semiHidden="1" w:unhideWhenUsed="1"/>
-    <w:lsdException w:name="Normal Table" w:semiHidden="1" w:unhideWhenUsed="1"/>
-    <w:lsdException w:name="annotation subject" w:semiHidden="1" w:unhideWhenUsed="1"/>
-    <w:lsdException w:name="No List" w:semiHidden="1" w:unhideWhenUsed="1"/>
-    <w:lsdException w:name="Outline List 1" w:semiHidden="1" w:unhideWhenUsed="1"/>
-    <w:lsdException w:name="Outline List 2" w:semiHidden="1" w:unhideWhenUsed="1"/>
-    <w:lsdException w:name="Outline List 3" w:semiHidden="1" w:unhideWhenUsed="1"/>
-    <w:lsdException w:name="Table Simple 1" w:semiHidden="1" w:unhideWhenUsed="1"/>
-    <w:lsdException w:name="Table Simple 2" w:semiHidden="1" w:unhideWhenUsed="1"/>
-    <w:lsdException w:name="Table Simple 3" w:semiHidden="1" w:unhideWhenUsed="1"/>
-    <w:lsdException w:name="Table Classic 1" w:semiHidden="1" w:unhideWhenUsed="1"/>
-    <w:lsdException w:name="Table Classic 2" w:semiHidden="1" w:unhideWhenUsed="1"/>
-    <w:lsdException w:name="Table Classic 3" w:semiHidden="1" w:unhideWhenUsed="1"/>
-    <w:lsdException w:name="Table Classic 4" w:semiHidden="1" w:unhideWhenUsed="1"/>
-    <w:lsdException w:name="Table Colorful 1" w:semiHidden="1" w:unhideWhenUsed="1"/>
-    <w:lsdException w:name="Table Colorful 2" w:semiHidden="1" w:unhideWhenUsed="1"/>
-    <w:lsdException w:name="Table Colorful 3" w:semiHidden="1" w:unhideWhenUsed="1"/>
-    <w:lsdException w:name="Table Columns 1" w:semiHidden="1" w:unhideWhenUsed="1"/>
-    <w:lsdException w:name="Table Columns 2" w:semiHidden="1" w:unhideWhenUsed="1"/>
-    <w:lsdException w:name="Table Columns 3" w:semiHidden="1" w:unhideWhenUsed="1"/>
-    <w:lsdException w:name="Table Columns 4" w:semiHidden="1" w:unhideWhenUsed="1"/>
-    <w:lsdException w:name="Table Columns 5" w:semiHidden="1" w:unhideWhenUsed="1"/>
-    <w:lsdException w:name="Table Grid 1" w:semiHidden="1" w:unhideWhenUsed="1"/>
-    <w:lsdException w:name="Table Grid 2" w:semiHidden="1" w:unhideWhenUsed="1"/>
-    <w:lsdException w:name="Table Grid 3" w:semiHidden="1" w:unhideWhenUsed="1"/>
-    <w:lsdException w:name="Table Grid 4" w:semiHidden="1" w:unhideWhenUsed="1"/>
-    <w:lsdException w:name="Table Grid 5" w:semiHidden="1" w:unhideWhenUsed="1"/>
-    <w:lsdException w:name="Table Grid 6" w:semiHidden="1" w:unhideWhenUsed="1"/>
-    <w:lsdException w:name="Table Grid 7" w:semiHidden="1" w:unhideWhenUsed="1"/>
-    <w:lsdException w:name="Table Grid 8" w:semiHidden="1" w:unhideWhenUsed="1"/>
-    <w:lsdException w:name="Table List 1" w:semiHidden="1" w:unhideWhenUsed="1"/>
-    <w:lsdException w:name="Table List 2" w:semiHidden="1" w:unhideWhenUsed="1"/>
-    <w:lsdException w:name="Table List 3" w:semiHidden="1" w:unhideWhenUsed="1"/>
-    <w:lsdException w:name="Table List 4" w:semiHidden="1" w:unhideWhenUsed="1"/>
-    <w:lsdException w:name="Table List 5" w:semiHidden="1" w:unhideWhenUsed="1"/>
-    <w:lsdException w:name="Table List 6" w:semiHidden="1" w:unhideWhenUsed="1"/>
-    <w:lsdException w:name="Table List 7" w:semiHidden="1" w:unhideWhenUsed="1"/>
-    <w:lsdException w:name="Table List 8" w:semiHidden="1" w:unhideWhenUsed="1"/>
-    <w:lsdException w:name="Table 3D effects 1" w:semiHidden="1" w:unhideWhenUsed="1"/>
-    <w:lsdException w:name="Table 3D effects 2" w:semiHidden="1" w:unhideWhenUsed="1"/>
-    <w:lsdException w:name="Table 3D effects 3" w:semiHidden="1" w:unhideWhenUsed="1"/>
-    <w:lsdException w:name="Table Contemporary" w:semiHidden="1" w:unhideWhenUsed="1"/>
-    <w:lsdException w:name="Table Elegant" w:semiHidden="1" w:unhideWhenUsed="1"/>
-    <w:lsdException w:name="Table Professional" w:semiHidden="1" w:unhideWhenUsed="1"/>
-    <w:lsdException w:name="Table Subtle 1" w:semiHidden="1" w:unhideWhenUsed="1"/>
-    <w:lsdException w:name="Table Subtle 2" w:semiHidden="1" w:unhideWhenUsed="1"/>
-    <w:lsdException w:name="Table Web 1" w:semiHidden="1" w:unhideWhenUsed="1"/>
-    <w:lsdException w:name="Table Web 2" w:semiHidden="1" w:unhideWhenUsed="1"/>
-    <w:lsdException w:name="Table Web 3" w:semiHidden="1" w:unhideWhenUsed="1"/>
-    <w:lsdException w:name="Balloon Text" w:semiHidden="1" w:unhideWhenUsed="1"/>
-    <w:lsdException w:name="Table Grid" w:uiPriority="59"/>
-    <w:lsdException w:name="Table Theme" w:semiHidden="1" w:unhideWhenUsed="1"/>
-    <w:lsdException w:name="Placeholder Text" w:semiHidden="1"/>
-    <w:lsdException w:name="No Spacing" w:uiPriority="1" w:qFormat="1"/>
-    <w:lsdException w:name="Light Shading" w:uiPriority="60"/>
-    <w:lsdException w:name="Light List" w:uiPriority="61"/>
-    <w:lsdException w:name="Light Grid" w:uiPriority="62"/>
-    <w:lsdException w:name="Medium Shading 1" w:uiPriority="63"/>
-    <w:lsdException w:name="Medium Shading 2" w:uiPriority="64"/>
-    <w:lsdException w:name="Medium List 1" w:uiPriority="65"/>
-    <w:lsdException w:name="Medium List 2" w:uiPriority="66"/>
-    <w:lsdException w:name="Medium Grid 1" w:uiPriority="67"/>
-    <w:lsdException w:name="Medium Grid 2" w:uiPriority="68"/>
-    <w:lsdException w:name="Medium Grid 3" w:uiPriority="69"/>
-    <w:lsdException w:name="Dark List" w:uiPriority="70"/>
-    <w:lsdException w:name="Colorful Shading" w:uiPriority="71"/>
-    <w:lsdException w:name="Colorful List" w:uiPriority="72"/>
-    <w:lsdException w:name="Colorful Grid" w:uiPriority="73"/>
-    <w:lsdException w:name="Light Shading Accent 1" w:uiPriority="60"/>
-    <w:lsdException w:name="Light List Accent 1" w:uiPriority="61"/>
-    <w:lsdException w:name="Light Grid Accent 1" w:uiPriority="62"/>
-    <w:lsdException w:name="Medium Shading 1 Accent 1" w:uiPriority="63"/>
-    <w:lsdException w:name="Medium Shading 2 Accent 1" w:uiPriority="64"/>
-    <w:lsdException w:name="Medium List 1 Accent 1" w:uiPriority="65"/>
-    <w:lsdException w:name="Revision" w:semiHidden="1"/>
-    <w:lsdException w:name="List Paragraph" w:uiPriority="34" w:qFormat="1"/>
-    <w:lsdException w:name="Quote" w:uiPriority="29" w:qFormat="1"/>
-    <w:lsdException w:name="Intense Quote" w:uiPriority="30" w:qFormat="1"/>
-    <w:lsdException w:name="Medium List 2 Accent 1" w:uiPriority="66"/>
-    <w:lsdException w:name="Medium Grid 1 Accent 1" w:uiPriority="67"/>
-    <w:lsdException w:name="Medium Grid 2 Accent 1" w:uiPriority="68"/>
-    <w:lsdException w:name="Medium Grid 3 Accent 1" w:uiPriority="69"/>
-    <w:lsdException w:name="Dark List Accent 1" w:uiPriority="70"/>
-    <w:lsdException w:name="Colorful Shading Accent 1" w:uiPriority="71"/>
-    <w:lsdException w:name="Colorful List Accent 1" w:uiPriority="72"/>
-    <w:lsdException w:name="Colorful Grid Accent 1" w:uiPriority="73"/>
-    <w:lsdException w:name="Light Shading Accent 2" w:uiPriority="60"/>
-    <w:lsdException w:name="Light List Accent 2" w:uiPriority="61"/>
-    <w:lsdException w:name="Light Grid Accent 2" w:uiPriority="62"/>
-    <w:lsdException w:name="Medium Shading 1 Accent 2" w:uiPriority="63"/>
-    <w:lsdException w:name="Medium Shading 2 Accent 2" w:uiPriority="64"/>
-    <w:lsdException w:name="Medium List 1 Accent 2" w:uiPriority="65"/>
-    <w:lsdException w:name="Medium List 2 Accent 2" w:uiPriority="66"/>
-    <w:lsdException w:name="Medium Grid 1 Accent 2" w:uiPriority="67"/>
-    <w:lsdException w:name="Medium Grid 2 Accent 2" w:uiPriority="68"/>
-    <w:lsdException w:name="Medium Grid 3 Accent 2" w:uiPriority="69"/>
-    <w:lsdException w:name="Dark List Accent 2" w:uiPriority="70"/>
-    <w:lsdException w:name="Colorful Shading Accent 2" w:uiPriority="71"/>
-    <w:lsdException w:name="Colorful List Accent 2" w:uiPriority="72"/>
-    <w:lsdException w:name="Colorful Grid Accent 2" w:uiPriority="73"/>
-    <w:lsdException w:name="Light Shading Accent 3" w:uiPriority="60"/>
-    <w:lsdException w:name="Light List Accent 3" w:uiPriority="61"/>
-    <w:lsdException w:name="Light Grid Accent 3" w:uiPriority="62"/>
-    <w:lsdException w:name="Medium Shading 1 Accent 3" w:uiPriority="63"/>
-    <w:lsdException w:name="Medium Shading 2 Accent 3" w:uiPriority="64"/>
-    <w:lsdException w:name="Medium List 1 Accent 3" w:uiPriority="65"/>
-    <w:lsdException w:name="Medium List 2 Accent 3" w:uiPriority="66"/>
-    <w:lsdException w:name="Medium Grid 1 Accent 3" w:uiPriority="67"/>
-    <w:lsdException w:name="Medium Grid 2 Accent 3" w:uiPriority="68"/>
-    <w:lsdException w:name="Medium Grid 3 Accent 3" w:uiPriority="69"/>
-    <w:lsdException w:name="Dark List Accent 3" w:uiPriority="70"/>
-    <w:lsdException w:name="Colorful Shading Accent 3" w:uiPriority="71"/>
-    <w:lsdException w:name="Colorful List Accent 3" w:uiPriority="72"/>
-    <w:lsdException w:name="Colorful Grid Accent 3" w:uiPriority="73"/>
-    <w:lsdException w:name="Light Shading Accent 4" w:uiPriority="60"/>
-    <w:lsdException w:name="Light List Accent 4" w:uiPriority="61"/>
-    <w:lsdException w:name="Light Grid Accent 4" w:uiPriority="62"/>
-    <w:lsdException w:name="Medium Shading 1 Accent 4" w:uiPriority="63"/>
-    <w:lsdException w:name="Medium Shading 2 Accent 4" w:uiPriority="64"/>
-    <w:lsdException w:name="Medium List 1 Accent 4" w:uiPriority="65"/>
-    <w:lsdException w:name="Medium List 2 Accent 4" w:uiPriority="66"/>
-    <w:lsdException w:name="Medium Grid 1 Accent 4" w:uiPriority="67"/>
-    <w:lsdException w:name="Medium Grid 2 Accent 4" w:uiPriority="68"/>
-    <w:lsdException w:name="Medium Grid 3 Accent 4" w:uiPriority="69"/>
-    <w:lsdException w:name="Dark List Accent 4" w:uiPriority="70"/>
-    <w:lsdException w:name="Colorful Shading Accent 4" w:uiPriority="71"/>
-    <w:lsdException w:name="Colorful List Accent 4" w:uiPriority="72"/>
-    <w:lsdException w:name="Colorful Grid Accent 4" w:uiPriority="73"/>
-    <w:lsdException w:name="Light Shading Accent 5" w:uiPriority="60"/>
-    <w:lsdException w:name="Light List Accent 5" w:uiPriority="61"/>
-    <w:lsdException w:name="Light Grid Accent 5" w:uiPriority="62"/>
-    <w:lsdException w:name="Medium Shading 1 Accent 5" w:uiPriority="63"/>
-    <w:lsdException w:name="Medium Shading 2 Accent 5" w:uiPriority="64"/>
-    <w:lsdException w:name="Medium List 1 Accent 5" w:uiPriority="65"/>
-    <w:lsdException w:name="Medium List 2 Accent 5" w:uiPriority="66"/>
-    <w:lsdException w:name="Medium Grid 1 Accent 5" w:uiPriority="67"/>
-    <w:lsdException w:name="Medium Grid 2 Accent 5" w:uiPriority="68"/>
-    <w:lsdException w:name="Medium Grid 3 Accent 5" w:uiPriority="69"/>
-    <w:lsdException w:name="Dark List Accent 5" w:uiPriority="70"/>
-    <w:lsdException w:name="Colorful Shading Accent 5" w:uiPriority="71"/>
-    <w:lsdException w:name="Colorful List Accent 5" w:uiPriority="72"/>
-    <w:lsdException w:name="Colorful Grid Accent 5" w:uiPriority="73"/>
-    <w:lsdException w:name="Light Shading Accent 6" w:uiPriority="60"/>
-    <w:lsdException w:name="Light List Accent 6" w:uiPriority="61"/>
-    <w:lsdException w:name="Light Grid Accent 6" w:uiPriority="62"/>
-    <w:lsdException w:name="Medium Shading 1 Accent 6" w:uiPriority="63"/>
-    <w:lsdException w:name="Medium Shading 2 Accent 6" w:uiPriority="64"/>
-    <w:lsdException w:name="Medium List 1 Accent 6" w:uiPriority="65"/>
-    <w:lsdException w:name="Medium List 2 Accent 6" w:uiPriority="66"/>
-    <w:lsdException w:name="Medium Grid 1 Accent 6" w:uiPriority="67"/>
-    <w:lsdException w:name="Medium Grid 2 Accent 6" w:uiPriority="68"/>
-    <w:lsdException w:name="Medium Grid 3 Accent 6" w:uiPriority="69"/>
-    <w:lsdException w:name="Dark List Accent 6" w:uiPriority="70"/>
-    <w:lsdException w:name="Colorful Shading Accent 6" w:uiPriority="71"/>
-    <w:lsdException w:name="Colorful List Accent 6" w:uiPriority="72"/>
-    <w:lsdException w:name="Colorful Grid Accent 6" w:uiPriority="73"/>
-    <w:lsdException w:name="Subtle Emphasis" w:uiPriority="19" w:qFormat="1"/>
-    <w:lsdException w:name="Intense Emphasis" w:uiPriority="21" w:qFormat="1"/>
-    <w:lsdException w:name="Subtle Reference" w:uiPriority="31" w:qFormat="1"/>
-    <w:lsdException w:name="Intense Reference" w:uiPriority="32" w:qFormat="1"/>
-    <w:lsdException w:name="Book Title" w:uiPriority="33" w:qFormat="1"/>
-    <w:lsdException w:name="Bibliography" w:semiHidden="1" w:uiPriority="37" w:unhideWhenUsed="1"/>
-    <w:lsdException w:name="TOC Heading" w:semiHidden="1" w:uiPriority="39" w:unhideWhenUsed="1" w:qFormat="1"/>
-    <w:lsdException w:name="Plain Table 1" w:uiPriority="41"/>
-    <w:lsdException w:name="Plain Table 2" w:uiPriority="42"/>
-    <w:lsdException w:name="Plain Table 3" w:uiPriority="43"/>
-    <w:lsdException w:name="Plain Table 4" w:uiPriority="44"/>
-    <w:lsdException w:name="Plain Table 5" w:uiPriority="45"/>
-    <w:lsdException w:name="Grid Table Light" w:uiPriority="40"/>
-    <w:lsdException w:name="Grid Table 1 Light" w:uiPriority="46"/>
-    <w:lsdException w:name="Grid Table 2" w:uiPriority="47"/>
-    <w:lsdException w:name="Grid Table 3" w:uiPriority="48"/>
-    <w:lsdException w:name="Grid Table 4" w:uiPriority="49"/>
-    <w:lsdException w:name="Grid Table 5 Dark" w:uiPriority="50"/>
-    <w:lsdException w:name="Grid Table 6 Colorful" w:uiPriority="51"/>
-    <w:lsdException w:name="Grid Table 7 Colorful" w:uiPriority="52"/>
-    <w:lsdException w:name="Grid Table 1 Light Accent 1" w:uiPriority="46"/>
-    <w:lsdException w:name="Grid Table 2 Accent 1" w:uiPriority="47"/>
-    <w:lsdException w:name="Grid Table 3 Accent 1" w:uiPriority="48"/>
-    <w:lsdException w:name="Grid Table 4 Accent 1" w:uiPriority="49"/>
-    <w:lsdException w:name="Grid Table 5 Dark Accent 1" w:uiPriority="50"/>
-    <w:lsdException w:name="Grid Table 6 Colorful Accent 1" w:uiPriority="51"/>
-    <w:lsdException w:name="Grid Table 7 Colorful Accent 1" w:uiPriority="52"/>
-    <w:lsdException w:name="Grid Table 1 Light Accent 2" w:uiPriority="46"/>
-    <w:lsdException w:name="Grid Table 2 Accent 2" w:uiPriority="47"/>
-    <w:lsdException w:name="Grid Table 3 Accent 2" w:uiPriority="48"/>
-    <w:lsdException w:name="Grid Table 4 Accent 2" w:uiPriority="49"/>
-    <w:lsdException w:name="Grid Table 5 Dark Accent 2" w:uiPriority="50"/>
-    <w:lsdException w:name="Grid Table 6 Colorful Accent 2" w:uiPriority="51"/>
-    <w:lsdException w:name="Grid Table 7 Colorful Accent 2" w:uiPriority="52"/>
-    <w:lsdException w:name="Grid Table 1 Light Accent 3" w:uiPriority="46"/>
-    <w:lsdException w:name="Grid Table 2 Accent 3" w:uiPriority="47"/>
-    <w:lsdException w:name="Grid Table 3 Accent 3" w:uiPriority="48"/>
-    <w:lsdException w:name="Grid Table 4 Accent 3" w:uiPriority="49"/>
-    <w:lsdException w:name="Grid Table 5 Dark Accent 3" w:uiPriority="50"/>
-    <w:lsdException w:name="Grid Table 6 Colorful Accent 3" w:uiPriority="51"/>
-    <w:lsdException w:name="Grid Table 7 Colorful Accent 3" w:uiPriority="52"/>
-    <w:lsdException w:name="Grid Table 1 Light Accent 4" w:uiPriority="46"/>
-    <w:lsdException w:name="Grid Table 2 Accent 4" w:uiPriority="47"/>
-    <w:lsdException w:name="Grid Table 3 Accent 4" w:uiPriority="48"/>
-    <w:lsdException w:name="Grid Table 4 Accent 4" w:uiPriority="49"/>
-    <w:lsdException w:name="Grid Table 5 Dark Accent 4" w:uiPriority="50"/>
-    <w:lsdException w:name="Grid Table 6 Colorful Accent 4" w:uiPriority="51"/>
-    <w:lsdException w:name="Grid Table 7 Colorful Accent 4" w:uiPriority="52"/>
-    <w:lsdException w:name="Grid Table 1 Light Accent 5" w:uiPriority="46"/>
-    <w:lsdException w:name="Grid Table 2 Accent 5" w:uiPriority="47"/>
-    <w:lsdException w:name="Grid Table 3 Accent 5" w:uiPriority="48"/>
-    <w:lsdException w:name="Grid Table 4 Accent 5" w:uiPriority="49"/>
-    <w:lsdException w:name="Grid Table 5 Dark Accent 5" w:uiPriority="50"/>
-    <w:lsdException w:name="Grid Table 6 Colorful Accent 5" w:uiPriority="51"/>
-    <w:lsdException w:name="Grid Table 7 Colorful Accent 5" w:uiPriority="52"/>
-    <w:lsdException w:name="Grid Table 1 Light Accent 6" w:uiPriority="46"/>
-    <w:lsdException w:name="Grid Table 2 Accent 6" w:uiPriority="47"/>
-    <w:lsdException w:name="Grid Table 3 Accent 6" w:uiPriority="48"/>
-    <w:lsdException w:name="Grid Table 4 Accent 6" w:uiPriority="49"/>
-    <w:lsdException w:name="Grid Table 5 Dark Accent 6" w:uiPriority="50"/>
-    <w:lsdException w:name="Grid Table 6 Colorful Accent 6" w:uiPriority="51"/>
-    <w:lsdException w:name="Grid Table 7 Colorful Accent 6" w:uiPriority="52"/>
-    <w:lsdException w:name="List Table 1 Light" w:uiPriority="46"/>
-    <w:lsdException w:name="List Table 2" w:uiPriority="47"/>
-    <w:lsdException w:name="List Table 3" w:uiPriority="48"/>
-    <w:lsdException w:name="List Table 4" w:uiPriority="49"/>
-    <w:lsdException w:name="List Table 5 Dark" w:uiPriority="50"/>
-    <w:lsdException w:name="List Table 6 Colorful" w:uiPriority="51"/>
-    <w:lsdException w:name="List Table 7 Colorful" w:uiPriority="52"/>
-    <w:lsdException w:name="List Table 1 Light Accent 1" w:uiPriority="46"/>
-    <w:lsdException w:name="List Table 2 Accent 1" w:uiPriority="47"/>
-    <w:lsdException w:name="List Table 3 Accent 1" w:uiPriority="48"/>
-    <w:lsdException w:name="List Table 4 Accent 1" w:uiPriority="49"/>
-    <w:lsdException w:name="List Table 5 Dark Accent 1" w:uiPriority="50"/>
-    <w:lsdException w:name="List Table 6 Colorful Accent 1" w:uiPriority="51"/>
-    <w:lsdException w:name="List Table 7 Colorful Accent 1" w:uiPriority="52"/>
-    <w:lsdException w:name="List Table 1 Light Accent 2" w:uiPriority="46"/>
-    <w:lsdException w:name="List Table 2 Accent 2" w:uiPriority="47"/>
-    <w:lsdException w:name="List Table 3 Accent 2" w:uiPriority="48"/>
-    <w:lsdException w:name="List Table 4 Accent 2" w:uiPriority="49"/>
-    <w:lsdException w:name="List Table 5 Dark Accent 2" w:uiPriority="50"/>
-    <w:lsdException w:name="List Table 6 Colorful Accent 2" w:uiPriority="51"/>
-    <w:lsdException w:name="List Table 7 Colorful Accent 2" w:uiPriority="52"/>
-    <w:lsdException w:name="List Table 1 Light Accent 3" w:uiPriority="46"/>
-    <w:lsdException w:name="List Table 2 Accent 3" w:uiPriority="47"/>
-    <w:lsdException w:name="List Table 3 Accent 3" w:uiPriority="48"/>
-    <w:lsdException w:name="List Table 4 Accent 3" w:uiPriority="49"/>
-    <w:lsdException w:name="List Table 5 Dark Accent 3" w:uiPriority="50"/>
-    <w:lsdException w:name="List Table 6 Colorful Accent 3" w:uiPriority="51"/>
-    <w:lsdException w:name="List Table 7 Colorful Accent 3" w:uiPriority="52"/>
-    <w:lsdException w:name="List Table 1 Light Accent 4" w:uiPriority="46"/>
-    <w:lsdException w:name="List Table 2 Accent 4" w:uiPriority="47"/>
-    <w:lsdException w:name="List Table 3 Accent 4" w:uiPriority="48"/>
-    <w:lsdException w:name="List Table 4 Accent 4" w:uiPriority="49"/>
-    <w:lsdException w:name="List Table 5 Dark Accent 4" w:uiPriority="50"/>
-    <w:lsdException w:name="List Table 6 Colorful Accent 4" w:uiPriority="51"/>
-    <w:lsdException w:name="List Table 7 Colorful Accent 4" w:uiPriority="52"/>
-    <w:lsdException w:name="List Table 1 Light Accent 5" w:uiPriority="46"/>
-    <w:lsdException w:name="List Table 2 Accent 5" w:uiPriority="47"/>
-    <w:lsdException w:name="List Table 3 Accent 5" w:uiPriority="48"/>
-    <w:lsdException w:name="List Table 4 Accent 5" w:uiPriority="49"/>
-    <w:lsdException w:name="List Table 5 Dark Accent 5" w:uiPriority="50"/>
-    <w:lsdException w:name="List Table 6 Colorful Accent 5" w:uiPriority="51"/>
-    <w:lsdException w:name="List Table 7 Colorful Accent 5" w:uiPriority="52"/>
-    <w:lsdException w:name="List Table 1 Light Accent 6" w:uiPriority="46"/>
-    <w:lsdException w:name="List Table 2 Accent 6" w:uiPriority="47"/>
-    <w:lsdException w:name="List Table 3 Accent 6" w:uiPriority="48"/>
-    <w:lsdException w:name="List Table 4 Accent 6" w:uiPriority="49"/>
-    <w:lsdException w:name="List Table 5 Dark Accent 6" w:uiPriority="50"/>
-    <w:lsdException w:name="List Table 6 Colorful Accent 6" w:uiPriority="51"/>
-    <w:lsdException w:name="List Table 7 Colorful Accent 6" w:uiPriority="52"/>
+  <w:latentStyles w:defLockedState="0" w:defUIPriority="99" w:defSemiHidden="1" w:defUnhideWhenUsed="1" w:defQFormat="0" w:count="267">
+    <w:lsdException w:name="Normal" w:semiHidden="0" w:uiPriority="0" w:unhideWhenUsed="0" w:qFormat="1"/>
+    <w:lsdException w:name="heading 1" w:semiHidden="0" w:uiPriority="9" w:unhideWhenUsed="0" w:qFormat="1"/>
+    <w:lsdException w:name="heading 2" w:uiPriority="9" w:qFormat="1"/>
+    <w:lsdException w:name="heading 3" w:uiPriority="9" w:qFormat="1"/>
+    <w:lsdException w:name="heading 4" w:uiPriority="9" w:qFormat="1"/>
+    <w:lsdException w:name="heading 5" w:uiPriority="9" w:qFormat="1"/>
+    <w:lsdException w:name="heading 6" w:uiPriority="9" w:qFormat="1"/>
+    <w:lsdException w:name="heading 7" w:uiPriority="9" w:qFormat="1"/>
+    <w:lsdException w:name="heading 8" w:uiPriority="9" w:qFormat="1"/>
+    <w:lsdException w:name="heading 9" w:uiPriority="9" w:qFormat="1"/>
+    <w:lsdException w:name="toc 1" w:uiPriority="39"/>
+    <w:lsdException w:name="toc 2" w:uiPriority="39"/>
+    <w:lsdException w:name="toc 3" w:uiPriority="39"/>
+    <w:lsdException w:name="toc 4" w:uiPriority="39"/>
+    <w:lsdException w:name="toc 5" w:uiPriority="39"/>
+    <w:lsdException w:name="toc 6" w:uiPriority="39"/>
+    <w:lsdException w:name="toc 7" w:uiPriority="39"/>
+    <w:lsdException w:name="toc 8" w:uiPriority="39"/>
+    <w:lsdException w:name="toc 9" w:uiPriority="39"/>
+    <w:lsdException w:name="caption" w:uiPriority="35" w:qFormat="1"/>
+    <w:lsdException w:name="Title" w:semiHidden="0" w:uiPriority="10" w:unhideWhenUsed="0" w:qFormat="1"/>
+    <w:lsdException w:name="Default Paragraph Font" w:uiPriority="1"/>
+    <w:lsdException w:name="Subtitle" w:semiHidden="0" w:uiPriority="11" w:unhideWhenUsed="0" w:qFormat="1"/>
+    <w:lsdException w:name="Strong" w:semiHidden="0" w:uiPriority="22" w:unhideWhenUsed="0" w:qFormat="1"/>
+    <w:lsdException w:name="Emphasis" w:semiHidden="0" w:uiPriority="20" w:unhideWhenUsed="0" w:qFormat="1"/>
+    <w:lsdException w:name="Table Grid" w:semiHidden="0" w:uiPriority="59" w:unhideWhenUsed="0"/>
+    <w:lsdException w:name="Placeholder Text" w:unhideWhenUsed="0"/>
+    <w:lsdException w:name="No Spacing" w:semiHidden="0" w:uiPriority="1" w:unhideWhenUsed="0" w:qFormat="1"/>
+    <w:lsdException w:name="Light Shading" w:semiHidden="0" w:uiPriority="60" w:unhideWhenUsed="0"/>
+    <w:lsdException w:name="Light List" w:semiHidden="0" w:uiPriority="61" w:unhideWhenUsed="0"/>
+    <w:lsdException w:name="Light Grid" w:semiHidden="0" w:uiPriority="62" w:unhideWhenUsed="0"/>
+    <w:lsdException w:name="Medium Shading 1" w:semiHidden="0" w:uiPriority="63" w:unhideWhenUsed="0"/>
+    <w:lsdException w:name="Medium Shading 2" w:semiHidden="0" w:uiPriority="64" w:unhideWhenUsed="0"/>
+    <w:lsdException w:name="Medium List 1" w:semiHidden="0" w:uiPriority="65" w:unhideWhenUsed="0"/>
+    <w:lsdException w:name="Medium List 2" w:semiHidden="0" w:uiPriority="66" w:unhideWhenUsed="0"/>
+    <w:lsdException w:name="Medium Grid 1" w:semiHidden="0" w:uiPriority="67" w:unhideWhenUsed="0"/>
+    <w:lsdException w:name="Medium Grid 2" w:semiHidden="0" w:uiPriority="68" w:unhideWhenUsed="0"/>
+    <w:lsdException w:name="Medium Grid 3" w:semiHidden="0" w:uiPriority="69" w:unhideWhenUsed="0"/>
+    <w:lsdException w:name="Dark List" w:semiHidden="0" w:uiPriority="70" w:unhideWhenUsed="0"/>
+    <w:lsdException w:name="Colorful Shading" w:semiHidden="0" w:uiPriority="71" w:unhideWhenUsed="0"/>
+    <w:lsdException w:name="Colorful List" w:semiHidden="0" w:uiPriority="72" w:unhideWhenUsed="0"/>
+    <w:lsdException w:name="Colorful Grid" w:semiHidden="0" w:uiPriority="73" w:unhideWhenUsed="0"/>
+    <w:lsdException w:name="Light Shading Accent 1" w:semiHidden="0" w:uiPriority="60" w:unhideWhenUsed="0"/>
+    <w:lsdException w:name="Light List Accent 1" w:semiHidden="0" w:uiPriority="61" w:unhideWhenUsed="0"/>
+    <w:lsdException w:name="Light Grid Accent 1" w:semiHidden="0" w:uiPriority="62" w:unhideWhenUsed="0"/>
+    <w:lsdException w:name="Medium Shading 1 Accent 1" w:semiHidden="0" w:uiPriority="63" w:unhideWhenUsed="0"/>
+    <w:lsdException w:name="Medium Shading 2 Accent 1" w:semiHidden="0" w:uiPriority="64" w:unhideWhenUsed="0"/>
+    <w:lsdException w:name="Medium List 1 Accent 1" w:semiHidden="0" w:uiPriority="65" w:unhideWhenUsed="0"/>
+    <w:lsdException w:name="Revision" w:unhideWhenUsed="0"/>
+    <w:lsdException w:name="List Paragraph" w:semiHidden="0" w:uiPriority="34" w:unhideWhenUsed="0" w:qFormat="1"/>
+    <w:lsdException w:name="Quote" w:semiHidden="0" w:uiPriority="29" w:unhideWhenUsed="0" w:qFormat="1"/>
+    <w:lsdException w:name="Intense Quote" w:semiHidden="0" w:uiPriority="30" w:unhideWhenUsed="0" w:qFormat="1"/>
+    <w:lsdException w:name="Medium List 2 Accent 1" w:semiHidden="0" w:uiPriority="66" w:unhideWhenUsed="0"/>
+    <w:lsdException w:name="Medium Grid 1 Accent 1" w:semiHidden="0" w:uiPriority="67" w:unhideWhenUsed="0"/>
+    <w:lsdException w:name="Medium Grid 2 Accent 1" w:semiHidden="0" w:uiPriority="68" w:unhideWhenUsed="0"/>
+    <w:lsdException w:name="Medium Grid 3 Accent 1" w:semiHidden="0" w:uiPriority="69" w:unhideWhenUsed="0"/>
+    <w:lsdException w:name="Dark List Accent 1" w:semiHidden="0" w:uiPriority="70" w:unhideWhenUsed="0"/>
+    <w:lsdException w:name="Colorful Shading Accent 1" w:semiHidden="0" w:uiPriority="71" w:unhideWhenUsed="0"/>
+    <w:lsdException w:name="Colorful List Accent 1" w:semiHidden="0" w:uiPriority="72" w:unhideWhenUsed="0"/>
+    <w:lsdException w:name="Colorful Grid Accent 1" w:semiHidden="0" w:uiPriority="73" w:unhideWhenUsed="0"/>
+    <w:lsdException w:name="Light Shading Accent 2" w:semiHidden="0" w:uiPriority="60" w:unhideWhenUsed="0"/>
+    <w:lsdException w:name="Light List Accent 2" w:semiHidden="0" w:uiPriority="61" w:unhideWhenUsed="0"/>
+    <w:lsdException w:name="Light Grid Accent 2" w:semiHidden="0" w:uiPriority="62" w:unhideWhenUsed="0"/>
+    <w:lsdException w:name="Medium Shading 1 Accent 2" w:semiHidden="0" w:uiPriority="63" w:unhideWhenUsed="0"/>
+    <w:lsdException w:name="Medium Shading 2 Accent 2" w:semiHidden="0" w:uiPriority="64" w:unhideWhenUsed="0"/>
+    <w:lsdException w:name="Medium List 1 Accent 2" w:semiHidden="0" w:uiPriority="65" w:unhideWhenUsed="0"/>
+    <w:lsdException w:name="Medium List 2 Accent 2" w:semiHidden="0" w:uiPriority="66" w:unhideWhenUsed="0"/>
+    <w:lsdException w:name="Medium Grid 1 Accent 2" w:semiHidden="0" w:uiPriority="67" w:unhideWhenUsed="0"/>
+    <w:lsdException w:name="Medium Grid 2 Accent 2" w:semiHidden="0" w:uiPriority="68" w:unhideWhenUsed="0"/>
+    <w:lsdException w:name="Medium Grid 3 Accent 2" w:semiHidden="0" w:uiPriority="69" w:unhideWhenUsed="0"/>
+    <w:lsdException w:name="Dark List Accent 2" w:semiHidden="0" w:uiPriority="70" w:unhideWhenUsed="0"/>
+    <w:lsdException w:name="Colorful Shading Accent 2" w:semiHidden="0" w:uiPriority="71" w:unhideWhenUsed="0"/>
+    <w:lsdException w:name="Colorful List Accent 2" w:semiHidden="0" w:uiPriority="72" w:unhideWhenUsed="0"/>
+    <w:lsdException w:name="Colorful Grid Accent 2" w:semiHidden="0" w:uiPriority="73" w:unhideWhenUsed="0"/>
+    <w:lsdException w:name="Light Shading Accent 3" w:semiHidden="0" w:uiPriority="60" w:unhideWhenUsed="0"/>
+    <w:lsdException w:name="Light List Accent 3" w:semiHidden="0" w:uiPriority="61" w:unhideWhenUsed="0"/>
+    <w:lsdException w:name="Light Grid Accent 3" w:semiHidden="0" w:uiPriority="62" w:unhideWhenUsed="0"/>
+    <w:lsdException w:name="Medium Shading 1 Accent 3" w:semiHidden="0" w:uiPriority="63" w:unhideWhenUsed="0"/>
+    <w:lsdException w:name="Medium Shading 2 Accent 3" w:semiHidden="0" w:uiPriority="64" w:unhideWhenUsed="0"/>
+    <w:lsdException w:name="Medium List 1 Accent 3" w:semiHidden="0" w:uiPriority="65" w:unhideWhenUsed="0"/>
+    <w:lsdException w:name="Medium List 2 Accent 3" w:semiHidden="0" w:uiPriority="66" w:unhideWhenUsed="0"/>
+    <w:lsdException w:name="Medium Grid 1 Accent 3" w:semiHidden="0" w:uiPriority="67" w:unhideWhenUsed="0"/>
+    <w:lsdException w:name="Medium Grid 2 Accent 3" w:semiHidden="0" w:uiPriority="68" w:unhideWhenUsed="0"/>
+    <w:lsdException w:name="Medium Grid 3 Accent 3" w:semiHidden="0" w:uiPriority="69" w:unhideWhenUsed="0"/>
+    <w:lsdException w:name="Dark List Accent 3" w:semiHidden="0" w:uiPriority="70" w:unhideWhenUsed="0"/>
+    <w:lsdException w:name="Colorful Shading Accent 3" w:semiHidden="0" w:uiPriority="71" w:unhideWhenUsed="0"/>
+    <w:lsdException w:name="Colorful List Accent 3" w:semiHidden="0" w:uiPriority="72" w:unhideWhenUsed="0"/>
+    <w:lsdException w:name="Colorful Grid Accent 3" w:semiHidden="0" w:uiPriority="73" w:unhideWhenUsed="0"/>
+    <w:lsdException w:name="Light Shading Accent 4" w:semiHidden="0" w:uiPriority="60" w:unhideWhenUsed="0"/>
+    <w:lsdException w:name="Light List Accent 4" w:semiHidden="0" w:uiPriority="61" w:unhideWhenUsed="0"/>
+    <w:lsdException w:name="Light Grid Accent 4" w:semiHidden="0" w:uiPriority="62" w:unhideWhenUsed="0"/>
+    <w:lsdException w:name="Medium Shading 1 Accent 4" w:semiHidden="0" w:uiPriority="63" w:unhideWhenUsed="0"/>
+    <w:lsdException w:name="Medium Shading 2 Accent 4" w:semiHidden="0" w:uiPriority="64" w:unhideWhenUsed="0"/>
+    <w:lsdException w:name="Medium List 1 Accent 4" w:semiHidden="0" w:uiPriority="65" w:unhideWhenUsed="0"/>
+    <w:lsdException w:name="Medium List 2 Accent 4" w:semiHidden="0" w:uiPriority="66" w:unhideWhenUsed="0"/>
+    <w:lsdException w:name="Medium Grid 1 Accent 4" w:semiHidden="0" w:uiPriority="67" w:unhideWhenUsed="0"/>
+    <w:lsdException w:name="Medium Grid 2 Accent 4" w:semiHidden="0" w:uiPriority="68" w:unhideWhenUsed="0"/>
+    <w:lsdException w:name="Medium Grid 3 Accent 4" w:semiHidden="0" w:uiPriority="69" w:unhideWhenUsed="0"/>
+    <w:lsdException w:name="Dark List Accent 4" w:semiHidden="0" w:uiPriority="70" w:unhideWhenUsed="0"/>
+    <w:lsdException w:name="Colorful Shading Accent 4" w:semiHidden="0" w:uiPriority="71" w:unhideWhenUsed="0"/>
+    <w:lsdException w:name="Colorful List Accent 4" w:semiHidden="0" w:uiPriority="72" w:unhideWhenUsed="0"/>
+    <w:lsdException w:name="Colorful Grid Accent 4" w:semiHidden="0" w:uiPriority="73" w:unhideWhenUsed="0"/>
+    <w:lsdException w:name="Light Shading Accent 5" w:semiHidden="0" w:uiPriority="60" w:unhideWhenUsed="0"/>
+    <w:lsdException w:name="Light List Accent 5" w:semiHidden="0" w:uiPriority="61" w:unhideWhenUsed="0"/>
+    <w:lsdException w:name="Light Grid Accent 5" w:semiHidden="0" w:uiPriority="62" w:unhideWhenUsed="0"/>
+    <w:lsdException w:name="Medium Shading 1 Accent 5" w:semiHidden="0" w:uiPriority="63" w:unhideWhenUsed="0"/>
+    <w:lsdException w:name="Medium Shading 2 Accent 5" w:semiHidden="0" w:uiPriority="64" w:unhideWhenUsed="0"/>
+    <w:lsdException w:name="Medium List 1 Accent 5" w:semiHidden="0" w:uiPriority="65" w:unhideWhenUsed="0"/>
+    <w:lsdException w:name="Medium List 2 Accent 5" w:semiHidden="0" w:uiPriority="66" w:unhideWhenUsed="0"/>
+    <w:lsdException w:name="Medium Grid 1 Accent 5" w:semiHidden="0" w:uiPriority="67" w:unhideWhenUsed="0"/>
+    <w:lsdException w:name="Medium Grid 2 Accent 5" w:semiHidden="0" w:uiPriority="68" w:unhideWhenUsed="0"/>
+    <w:lsdException w:name="Medium Grid 3 Accent 5" w:semiHidden="0" w:uiPriority="69" w:unhideWhenUsed="0"/>
+    <w:lsdException w:name="Dark List Accent 5" w:semiHidden="0" w:uiPriority="70" w:unhideWhenUsed="0"/>
+    <w:lsdException w:name="Colorful Shading Accent 5" w:semiHidden="0" w:uiPriority="71" w:unhideWhenUsed="0"/>
+    <w:lsdException w:name="Colorful List Accent 5" w:semiHidden="0" w:uiPriority="72" w:unhideWhenUsed="0"/>
+    <w:lsdException w:name="Colorful Grid Accent 5" w:semiHidden="0" w:uiPriority="73" w:unhideWhenUsed="0"/>
+    <w:lsdException w:name="Light Shading Accent 6" w:semiHidden="0" w:uiPriority="60" w:unhideWhenUsed="0"/>
+    <w:lsdException w:name="Light List Accent 6" w:semiHidden="0" w:uiPriority="61" w:unhideWhenUsed="0"/>
+    <w:lsdException w:name="Light Grid Accent 6" w:semiHidden="0" w:uiPriority="62" w:unhideWhenUsed="0"/>
+    <w:lsdException w:name="Medium Shading 1 Accent 6" w:semiHidden="0" w:uiPriority="63" w:unhideWhenUsed="0"/>
+    <w:lsdException w:name="Medium Shading 2 Accent 6" w:semiHidden="0" w:uiPriority="64" w:unhideWhenUsed="0"/>
+    <w:lsdException w:name="Medium List 1 Accent 6" w:semiHidden="0" w:uiPriority="65" w:unhideWhenUsed="0"/>
+    <w:lsdException w:name="Medium List 2 Accent 6" w:semiHidden="0" w:uiPriority="66" w:unhideWhenUsed="0"/>
+    <w:lsdException w:name="Medium Grid 1 Accent 6" w:semiHidden="0" w:uiPriority="67" w:unhideWhenUsed="0"/>
+    <w:lsdException w:name="Medium Grid 2 Accent 6" w:semiHidden="0" w:uiPriority="68" w:unhideWhenUsed="0"/>
+    <w:lsdException w:name="Medium Grid 3 Accent 6" w:semiHidden="0" w:uiPriority="69" w:unhideWhenUsed="0"/>
+    <w:lsdException w:name="Dark List Accent 6" w:semiHidden="0" w:uiPriority="70" w:unhideWhenUsed="0"/>
+    <w:lsdException w:name="Colorful Shading Accent 6" w:semiHidden="0" w:uiPriority="71" w:unhideWhenUsed="0"/>
+    <w:lsdException w:name="Colorful List Accent 6" w:semiHidden="0" w:uiPriority="72" w:unhideWhenUsed="0"/>
+    <w:lsdException w:name="Colorful Grid Accent 6" w:semiHidden="0" w:uiPriority="73" w:unhideWhenUsed="0"/>
+    <w:lsdException w:name="Subtle Emphasis" w:semiHidden="0" w:uiPriority="19" w:unhideWhenUsed="0" w:qFormat="1"/>
+    <w:lsdException w:name="Intense Emphasis" w:semiHidden="0" w:uiPriority="21" w:unhideWhenUsed="0" w:qFormat="1"/>
+    <w:lsdException w:name="Subtle Reference" w:semiHidden="0" w:uiPriority="31" w:unhideWhenUsed="0" w:qFormat="1"/>
+    <w:lsdException w:name="Intense Reference" w:semiHidden="0" w:uiPriority="32" w:unhideWhenUsed="0" w:qFormat="1"/>
+    <w:lsdException w:name="Book Title" w:semiHidden="0" w:uiPriority="33" w:unhideWhenUsed="0" w:qFormat="1"/>
+    <w:lsdException w:name="Bibliography" w:uiPriority="37"/>
+    <w:lsdException w:name="TOC Heading" w:uiPriority="39" w:qFormat="1"/>
+  </w:latentStyles>
+  <w:style w:type="paragraph" w:default="1" w:styleId="a">
+    <w:name w:val="Normal"/>
+    <w:qFormat/>
+    <w:pPr>
+      <w:widowControl w:val="0"/>
+    </w:pPr>
+  </w:style>
+  <w:style w:type="character" w:default="1" w:styleId="a0">
+    <w:name w:val="Default Paragraph Font"/>
+    <w:uiPriority w:val="1"/>
+    <w:semiHidden/>
+    <w:unhideWhenUsed/>
+  </w:style>
+  <w:style w:type="table" w:default="1" w:styleId="a1">
+    <w:name w:val="Normal Table"/>
+    <w:uiPriority w:val="99"/>
+    <w:semiHidden/>
+    <w:unhideWhenUsed/>
+    <w:tblPr>
+      <w:tblInd w:w="0" w:type="dxa"/>
+      <w:tblCellMar>
+        <w:top w:w="0" w:type="dxa"/>
+        <w:left w:w="108" w:type="dxa"/>
+        <w:bottom w:w="0" w:type="dxa"/>
+        <w:right w:w="108" w:type="dxa"/>
+      </w:tblCellMar>
+    </w:tblPr>
+  </w:style>
+  <w:style w:type="numbering" w:default="1" w:styleId="a2">
+    <w:name w:val="No List"/>
+    <w:uiPriority w:val="99"/>
+    <w:semiHidden/>
+    <w:unhideWhenUsed/>
+  </w:style>
+  <w:style w:type="table" w:styleId="a3">
+    <w:name w:val="Table Grid"/>
+    <w:basedOn w:val="a1"/>
+    <w:uiPriority w:val="59"/>
+    <w:rsid w:val="00DE7158"/>
+    <w:tblPr>
+      <w:tblInd w:w="0" w:type="dxa"/>
+      <w:tblBorders>
+        <w:top w:val="single" w:sz="4" w:space="0" w:color="auto"/>
+        <w:left w:val="single" w:sz="4" w:space="0" w:color="auto"/>
+        <w:bottom w:val="single" w:sz="4" w:space="0" w:color="auto"/>
+        <w:right w:val="single" w:sz="4" w:space="0" w:color="auto"/>
+        <w:insideH w:val="single" w:sz="4" w:space="0" w:color="auto"/>
+        <w:insideV w:val="single" w:sz="4" w:space="0" w:color="auto"/>
+      </w:tblBorders>
+      <w:tblCellMar>
+        <w:top w:w="0" w:type="dxa"/>
+        <w:left w:w="108" w:type="dxa"/>
+        <w:bottom w:w="0" w:type="dxa"/>
+        <w:right w:w="108" w:type="dxa"/>
+      </w:tblCellMar>
+    </w:tblPr>
+  </w:style>
+  <w:style w:type="paragraph" w:styleId="a4">
+    <w:name w:val="List Paragraph"/>
+    <w:basedOn w:val="a"/>
+    <w:uiPriority w:val="34"/>
+    <w:qFormat/>
+    <w:rsid w:val="000920BA"/>
+    <w:pPr>
+      <w:ind w:leftChars="200" w:left="480"/>
+    </w:pPr>
+    <w:rPr>
+      <w:rFonts w:ascii="Calibri" w:eastAsia="新細明體" w:hAnsi="Calibri" w:cs="Times New Roman"/>
+    </w:rPr>
+  </w:style>
+  <w:style w:type="character" w:customStyle="1" w:styleId="apple-style-span">
+    <w:name w:val="apple-style-span"/>
+    <w:basedOn w:val="a0"/>
+    <w:rsid w:val="000920BA"/>
+  </w:style>
+  <w:style w:type="table" w:styleId="-4">
+    <w:name w:val="Light Grid Accent 4"/>
+    <w:basedOn w:val="a1"/>
+    <w:uiPriority w:val="62"/>
+    <w:rsid w:val="00152A61"/>
+    <w:tblPr>
+      <w:tblStyleRowBandSize w:val="1"/>
+      <w:tblStyleColBandSize w:val="1"/>
+      <w:tblInd w:w="0" w:type="dxa"/>
+      <w:tblBorders>
+        <w:top w:val="single" w:sz="8" w:space="0" w:color="8064A2" w:themeColor="accent4"/>
+        <w:left w:val="single" w:sz="8" w:space="0" w:color="8064A2" w:themeColor="accent4"/>
+        <w:bottom w:val="single" w:sz="8" w:space="0" w:color="8064A2" w:themeColor="accent4"/>
+        <w:right w:val="single" w:sz="8" w:space="0" w:color="8064A2" w:themeColor="accent4"/>
+        <w:insideH w:val="single" w:sz="8" w:space="0" w:color="8064A2" w:themeColor="accent4"/>
+        <w:insideV w:val="single" w:sz="8" w:space="0" w:color="8064A2" w:themeColor="accent4"/>
+      </w:tblBorders>
+      <w:tblCellMar>
+        <w:top w:w="0" w:type="dxa"/>
+        <w:left w:w="108" w:type="dxa"/>
+        <w:bottom w:w="0" w:type="dxa"/>
+        <w:right w:w="108" w:type="dxa"/>
+      </w:tblCellMar>
+    </w:tblPr>
+    <w:tblStylePr w:type="firstRow">
+      <w:pPr>
+        <w:spacing w:before="0" w:after="0" w:line="240" w:lineRule="auto"/>
+      </w:pPr>
+      <w:rPr>
+        <w:rFonts w:asciiTheme="majorHAnsi" w:eastAsiaTheme="majorEastAsia" w:hAnsiTheme="majorHAnsi" w:cstheme="majorBidi"/>
+        <w:b/>
+        <w:bCs/>
+      </w:rPr>
+      <w:tblPr/>
+      <w:tcPr>
+        <w:tcBorders>
+          <w:top w:val="single" w:sz="8" w:space="0" w:color="8064A2" w:themeColor="accent4"/>
+          <w:left w:val="single" w:sz="8" w:space="0" w:color="8064A2" w:themeColor="accent4"/>
+          <w:bottom w:val="single" w:sz="18" w:space="0" w:color="8064A2" w:themeColor="accent4"/>
+          <w:right w:val="single" w:sz="8" w:space="0" w:color="8064A2" w:themeColor="accent4"/>
+          <w:insideH w:val="nil"/>
+          <w:insideV w:val="single" w:sz="8" w:space="0" w:color="8064A2" w:themeColor="accent4"/>
+        </w:tcBorders>
+      </w:tcPr>
+    </w:tblStylePr>
+    <w:tblStylePr w:type="lastRow">
+      <w:pPr>
+        <w:spacing w:before="0" w:after="0" w:line="240" w:lineRule="auto"/>
+      </w:pPr>
+      <w:rPr>
+        <w:rFonts w:asciiTheme="majorHAnsi" w:eastAsiaTheme="majorEastAsia" w:hAnsiTheme="majorHAnsi" w:cstheme="majorBidi"/>
+        <w:b/>
+        <w:bCs/>
+      </w:rPr>
+      <w:tblPr/>
+      <w:tcPr>
+        <w:tcBorders>
+          <w:top w:val="double" w:sz="6" w:space="0" w:color="8064A2" w:themeColor="accent4"/>
+          <w:left w:val="single" w:sz="8" w:space="0" w:color="8064A2" w:themeColor="accent4"/>
+          <w:bottom w:val="single" w:sz="8" w:space="0" w:color="8064A2" w:themeColor="accent4"/>
+          <w:right w:val="single" w:sz="8" w:space="0" w:color="8064A2" w:themeColor="accent4"/>
+          <w:insideH w:val="nil"/>
+          <w:insideV w:val="single" w:sz="8" w:space="0" w:color="8064A2" w:themeColor="accent4"/>
+        </w:tcBorders>
+      </w:tcPr>
+    </w:tblStylePr>
+    <w:tblStylePr w:type="firstCol">
+      <w:rPr>
+        <w:rFonts w:asciiTheme="majorHAnsi" w:eastAsiaTheme="majorEastAsia" w:hAnsiTheme="majorHAnsi" w:cstheme="majorBidi"/>
+        <w:b/>
+        <w:bCs/>
+      </w:rPr>
+    </w:tblStylePr>
+    <w:tblStylePr w:type="lastCol">
+      <w:rPr>
+        <w:rFonts w:asciiTheme="majorHAnsi" w:eastAsiaTheme="majorEastAsia" w:hAnsiTheme="majorHAnsi" w:cstheme="majorBidi"/>
+        <w:b/>
+        <w:bCs/>
+      </w:rPr>
+      <w:tblPr/>
+      <w:tcPr>
+        <w:tcBorders>
+          <w:top w:val="single" w:sz="8" w:space="0" w:color="8064A2" w:themeColor="accent4"/>
+          <w:left w:val="single" w:sz="8" w:space="0" w:color="8064A2" w:themeColor="accent4"/>
+          <w:bottom w:val="single" w:sz="8" w:space="0" w:color="8064A2" w:themeColor="accent4"/>
+          <w:right w:val="single" w:sz="8" w:space="0" w:color="8064A2" w:themeColor="accent4"/>
+        </w:tcBorders>
+      </w:tcPr>
+    </w:tblStylePr>
+    <w:tblStylePr w:type="band1Vert">
+      <w:tblPr/>
+      <w:tcPr>
+        <w:tcBorders>
+          <w:top w:val="single" w:sz="8" w:space="0" w:color="8064A2" w:themeColor="accent4"/>
+          <w:left w:val="single" w:sz="8" w:space="0" w:color="8064A2" w:themeColor="accent4"/>
+          <w:bottom w:val="single" w:sz="8" w:space="0" w:color="8064A2" w:themeColor="accent4"/>
+          <w:right w:val="single" w:sz="8" w:space="0" w:color="8064A2" w:themeColor="accent4"/>
+        </w:tcBorders>
+        <w:shd w:val="clear" w:color="auto" w:fill="DFD8E8" w:themeFill="accent4" w:themeFillTint="3F"/>
+      </w:tcPr>
+    </w:tblStylePr>
+    <w:tblStylePr w:type="band1Horz">
+      <w:tblPr/>
+      <w:tcPr>
+        <w:tcBorders>
+          <w:top w:val="single" w:sz="8" w:space="0" w:color="8064A2" w:themeColor="accent4"/>
+          <w:left w:val="single" w:sz="8" w:space="0" w:color="8064A2" w:themeColor="accent4"/>
+          <w:bottom w:val="single" w:sz="8" w:space="0" w:color="8064A2" w:themeColor="accent4"/>
+          <w:right w:val="single" w:sz="8" w:space="0" w:color="8064A2" w:themeColor="accent4"/>
+          <w:insideV w:val="single" w:sz="8" w:space="0" w:color="8064A2" w:themeColor="accent4"/>
+        </w:tcBorders>
+        <w:shd w:val="clear" w:color="auto" w:fill="DFD8E8" w:themeFill="accent4" w:themeFillTint="3F"/>
+      </w:tcPr>
+    </w:tblStylePr>
+    <w:tblStylePr w:type="band2Horz">
+      <w:tblPr/>
+      <w:tcPr>
+        <w:tcBorders>
+          <w:top w:val="single" w:sz="8" w:space="0" w:color="8064A2" w:themeColor="accent4"/>
+          <w:left w:val="single" w:sz="8" w:space="0" w:color="8064A2" w:themeColor="accent4"/>
+          <w:bottom w:val="single" w:sz="8" w:space="0" w:color="8064A2" w:themeColor="accent4"/>
+          <w:right w:val="single" w:sz="8" w:space="0" w:color="8064A2" w:themeColor="accent4"/>
+          <w:insideV w:val="single" w:sz="8" w:space="0" w:color="8064A2" w:themeColor="accent4"/>
+        </w:tcBorders>
+      </w:tcPr>
+    </w:tblStylePr>
+  </w:style>
+  <w:style w:type="character" w:customStyle="1" w:styleId="dct-tt">
+    <w:name w:val="dct-tt"/>
+    <w:basedOn w:val="a0"/>
+    <w:rsid w:val="00EC782E"/>
+  </w:style>
+  <w:style w:type="character" w:styleId="a5">
+    <w:name w:val="Hyperlink"/>
+    <w:basedOn w:val="a0"/>
+    <w:uiPriority w:val="99"/>
+    <w:unhideWhenUsed/>
+    <w:rsid w:val="00C458BF"/>
+    <w:rPr>
+      <w:color w:val="0000FF" w:themeColor="hyperlink"/>
+      <w:u w:val="single"/>
+    </w:rPr>
+  </w:style>
+  <w:style w:type="paragraph" w:styleId="a6">
+    <w:name w:val="Balloon Text"/>
+    <w:basedOn w:val="a"/>
+    <w:link w:val="a7"/>
+    <w:uiPriority w:val="99"/>
+    <w:semiHidden/>
+    <w:unhideWhenUsed/>
+    <w:rsid w:val="00291355"/>
+    <w:rPr>
+      <w:rFonts w:asciiTheme="majorHAnsi" w:eastAsiaTheme="majorEastAsia" w:hAnsiTheme="majorHAnsi" w:cstheme="majorBidi"/>
+      <w:sz w:val="18"/>
+      <w:szCs w:val="18"/>
+    </w:rPr>
+  </w:style>
+  <w:style w:type="character" w:customStyle="1" w:styleId="a7">
+    <w:name w:val="註解方塊文字 字元"/>
+    <w:basedOn w:val="a0"/>
+    <w:link w:val="a6"/>
+    <w:uiPriority w:val="99"/>
+    <w:semiHidden/>
+    <w:rsid w:val="00291355"/>
+    <w:rPr>
+      <w:rFonts w:asciiTheme="majorHAnsi" w:eastAsiaTheme="majorEastAsia" w:hAnsiTheme="majorHAnsi" w:cstheme="majorBidi"/>
+      <w:sz w:val="18"/>
+      <w:szCs w:val="18"/>
+    </w:rPr>
+  </w:style>
+  <w:style w:type="paragraph" w:styleId="Web">
+    <w:name w:val="Normal (Web)"/>
+    <w:basedOn w:val="a"/>
+    <w:uiPriority w:val="99"/>
+    <w:semiHidden/>
+    <w:unhideWhenUsed/>
+    <w:rsid w:val="00DE5453"/>
+    <w:pPr>
+      <w:widowControl/>
+      <w:spacing w:before="100" w:beforeAutospacing="1" w:after="100" w:afterAutospacing="1"/>
+    </w:pPr>
+    <w:rPr>
+      <w:rFonts w:ascii="新細明體" w:eastAsia="新細明體" w:hAnsi="新細明體" w:cs="新細明體"/>
+      <w:kern w:val="0"/>
+      <w:szCs w:val="24"/>
+    </w:rPr>
+  </w:style>
+  <w:style w:type="character" w:customStyle="1" w:styleId="apple-tab-span">
+    <w:name w:val="apple-tab-span"/>
+    <w:basedOn w:val="a0"/>
+    <w:rsid w:val="00DE5453"/>
+  </w:style>
+  <w:style w:type="paragraph" w:styleId="a8">
+    <w:name w:val="header"/>
+    <w:basedOn w:val="a"/>
+    <w:link w:val="a9"/>
+    <w:uiPriority w:val="99"/>
+    <w:unhideWhenUsed/>
+    <w:rsid w:val="006371C0"/>
+    <w:pPr>
+      <w:tabs>
+        <w:tab w:val="center" w:pos="4153"/>
+        <w:tab w:val="right" w:pos="8306"/>
+      </w:tabs>
+      <w:snapToGrid w:val="0"/>
+    </w:pPr>
+    <w:rPr>
+      <w:sz w:val="20"/>
+      <w:szCs w:val="20"/>
+    </w:rPr>
+  </w:style>
+  <w:style w:type="character" w:customStyle="1" w:styleId="a9">
+    <w:name w:val="頁首 字元"/>
+    <w:basedOn w:val="a0"/>
+    <w:link w:val="a8"/>
+    <w:uiPriority w:val="99"/>
+    <w:rsid w:val="006371C0"/>
+    <w:rPr>
+      <w:sz w:val="20"/>
+      <w:szCs w:val="20"/>
+    </w:rPr>
+  </w:style>
+  <w:style w:type="paragraph" w:styleId="aa">
+    <w:name w:val="footer"/>
+    <w:basedOn w:val="a"/>
+    <w:link w:val="ab"/>
+    <w:uiPriority w:val="99"/>
+    <w:unhideWhenUsed/>
+    <w:rsid w:val="006371C0"/>
+    <w:pPr>
+      <w:tabs>
+        <w:tab w:val="center" w:pos="4153"/>
+        <w:tab w:val="right" w:pos="8306"/>
+      </w:tabs>
+      <w:snapToGrid w:val="0"/>
+    </w:pPr>
+    <w:rPr>
+      <w:sz w:val="20"/>
+      <w:szCs w:val="20"/>
+    </w:rPr>
+  </w:style>
+  <w:style w:type="character" w:customStyle="1" w:styleId="ab">
+    <w:name w:val="頁尾 字元"/>
+    <w:basedOn w:val="a0"/>
+    <w:link w:val="aa"/>
+    <w:uiPriority w:val="99"/>
+    <w:rsid w:val="006371C0"/>
+    <w:rPr>
+      <w:sz w:val="20"/>
+      <w:szCs w:val="20"/>
+    </w:rPr>
+  </w:style>
+  <w:style w:type="character" w:styleId="ac">
+    <w:name w:val="Emphasis"/>
+    <w:basedOn w:val="a0"/>
+    <w:uiPriority w:val="20"/>
+    <w:qFormat/>
+    <w:rsid w:val="00463CE0"/>
+    <w:rPr>
+      <w:i/>
+      <w:iCs/>
+    </w:rPr>
+  </w:style>
+  <w:style w:type="character" w:styleId="ad">
+    <w:name w:val="FollowedHyperlink"/>
+    <w:basedOn w:val="a0"/>
+    <w:uiPriority w:val="99"/>
+    <w:semiHidden/>
+    <w:unhideWhenUsed/>
+    <w:rsid w:val="00B35F05"/>
+    <w:rPr>
+      <w:color w:val="800080" w:themeColor="followedHyperlink"/>
+      <w:u w:val="single"/>
+    </w:rPr>
+  </w:style>
+  <w:style w:type="table" w:styleId="-5">
+    <w:name w:val="Light Grid Accent 5"/>
+    <w:basedOn w:val="a1"/>
+    <w:uiPriority w:val="62"/>
+    <w:rsid w:val="005C5392"/>
+    <w:tblPr>
+      <w:tblStyleRowBandSize w:val="1"/>
+      <w:tblStyleColBandSize w:val="1"/>
+      <w:tblInd w:w="0" w:type="dxa"/>
+      <w:tblBorders>
+        <w:top w:val="single" w:sz="8" w:space="0" w:color="4BACC6" w:themeColor="accent5"/>
+        <w:left w:val="single" w:sz="8" w:space="0" w:color="4BACC6" w:themeColor="accent5"/>
+        <w:bottom w:val="single" w:sz="8" w:space="0" w:color="4BACC6" w:themeColor="accent5"/>
+        <w:right w:val="single" w:sz="8" w:space="0" w:color="4BACC6" w:themeColor="accent5"/>
+        <w:insideH w:val="single" w:sz="8" w:space="0" w:color="4BACC6" w:themeColor="accent5"/>
+        <w:insideV w:val="single" w:sz="8" w:space="0" w:color="4BACC6" w:themeColor="accent5"/>
+      </w:tblBorders>
+      <w:tblCellMar>
+        <w:top w:w="0" w:type="dxa"/>
+        <w:left w:w="108" w:type="dxa"/>
+        <w:bottom w:w="0" w:type="dxa"/>
+        <w:right w:w="108" w:type="dxa"/>
+      </w:tblCellMar>
+    </w:tblPr>
+    <w:tblStylePr w:type="firstRow">
+      <w:pPr>
+        <w:spacing w:before="0" w:after="0" w:line="240" w:lineRule="auto"/>
+      </w:pPr>
+      <w:rPr>
+        <w:rFonts w:asciiTheme="majorHAnsi" w:eastAsiaTheme="majorEastAsia" w:hAnsiTheme="majorHAnsi" w:cstheme="majorBidi"/>
+        <w:b/>
+        <w:bCs/>
+      </w:rPr>
+      <w:tblPr/>
+      <w:tcPr>
+        <w:tcBorders>
+          <w:top w:val="single" w:sz="8" w:space="0" w:color="4BACC6" w:themeColor="accent5"/>
+          <w:left w:val="single" w:sz="8" w:space="0" w:color="4BACC6" w:themeColor="accent5"/>
+          <w:bottom w:val="single" w:sz="18" w:space="0" w:color="4BACC6" w:themeColor="accent5"/>
+          <w:right w:val="single" w:sz="8" w:space="0" w:color="4BACC6" w:themeColor="accent5"/>
+          <w:insideH w:val="nil"/>
+          <w:insideV w:val="single" w:sz="8" w:space="0" w:color="4BACC6" w:themeColor="accent5"/>
+        </w:tcBorders>
+      </w:tcPr>
+    </w:tblStylePr>
+    <w:tblStylePr w:type="lastRow">
+      <w:pPr>
+        <w:spacing w:before="0" w:after="0" w:line="240" w:lineRule="auto"/>
+      </w:pPr>
+      <w:rPr>
+        <w:rFonts w:asciiTheme="majorHAnsi" w:eastAsiaTheme="majorEastAsia" w:hAnsiTheme="majorHAnsi" w:cstheme="majorBidi"/>
+        <w:b/>
+        <w:bCs/>
+      </w:rPr>
+      <w:tblPr/>
+      <w:tcPr>
+        <w:tcBorders>
+          <w:top w:val="double" w:sz="6" w:space="0" w:color="4BACC6" w:themeColor="accent5"/>
+          <w:left w:val="single" w:sz="8" w:space="0" w:color="4BACC6" w:themeColor="accent5"/>
+          <w:bottom w:val="single" w:sz="8" w:space="0" w:color="4BACC6" w:themeColor="accent5"/>
+          <w:right w:val="single" w:sz="8" w:space="0" w:color="4BACC6" w:themeColor="accent5"/>
+          <w:insideH w:val="nil"/>
+          <w:insideV w:val="single" w:sz="8" w:space="0" w:color="4BACC6" w:themeColor="accent5"/>
+        </w:tcBorders>
+      </w:tcPr>
+    </w:tblStylePr>
+    <w:tblStylePr w:type="firstCol">
+      <w:rPr>
+        <w:rFonts w:asciiTheme="majorHAnsi" w:eastAsiaTheme="majorEastAsia" w:hAnsiTheme="majorHAnsi" w:cstheme="majorBidi"/>
+        <w:b/>
+        <w:bCs/>
+      </w:rPr>
+    </w:tblStylePr>
+    <w:tblStylePr w:type="lastCol">
+      <w:rPr>
+        <w:rFonts w:asciiTheme="majorHAnsi" w:eastAsiaTheme="majorEastAsia" w:hAnsiTheme="majorHAnsi" w:cstheme="majorBidi"/>
+        <w:b/>
+        <w:bCs/>
+      </w:rPr>
+      <w:tblPr/>
+      <w:tcPr>
+        <w:tcBorders>
+          <w:top w:val="single" w:sz="8" w:space="0" w:color="4BACC6" w:themeColor="accent5"/>
+          <w:left w:val="single" w:sz="8" w:space="0" w:color="4BACC6" w:themeColor="accent5"/>
+          <w:bottom w:val="single" w:sz="8" w:space="0" w:color="4BACC6" w:themeColor="accent5"/>
+          <w:right w:val="single" w:sz="8" w:space="0" w:color="4BACC6" w:themeColor="accent5"/>
+        </w:tcBorders>
+      </w:tcPr>
+    </w:tblStylePr>
+    <w:tblStylePr w:type="band1Vert">
+      <w:tblPr/>
+      <w:tcPr>
+        <w:tcBorders>
+          <w:top w:val="single" w:sz="8" w:space="0" w:color="4BACC6" w:themeColor="accent5"/>
+          <w:left w:val="single" w:sz="8" w:space="0" w:color="4BACC6" w:themeColor="accent5"/>
+          <w:bottom w:val="single" w:sz="8" w:space="0" w:color="4BACC6" w:themeColor="accent5"/>
+          <w:right w:val="single" w:sz="8" w:space="0" w:color="4BACC6" w:themeColor="accent5"/>
+        </w:tcBorders>
+        <w:shd w:val="clear" w:color="auto" w:fill="D2EAF1" w:themeFill="accent5" w:themeFillTint="3F"/>
+      </w:tcPr>
+    </w:tblStylePr>
+    <w:tblStylePr w:type="band1Horz">
+      <w:tblPr/>
+      <w:tcPr>
+        <w:tcBorders>
+          <w:top w:val="single" w:sz="8" w:space="0" w:color="4BACC6" w:themeColor="accent5"/>
+          <w:left w:val="single" w:sz="8" w:space="0" w:color="4BACC6" w:themeColor="accent5"/>
+          <w:bottom w:val="single" w:sz="8" w:space="0" w:color="4BACC6" w:themeColor="accent5"/>
+          <w:right w:val="single" w:sz="8" w:space="0" w:color="4BACC6" w:themeColor="accent5"/>
+          <w:insideV w:val="single" w:sz="8" w:space="0" w:color="4BACC6" w:themeColor="accent5"/>
+        </w:tcBorders>
+        <w:shd w:val="clear" w:color="auto" w:fill="D2EAF1" w:themeFill="accent5" w:themeFillTint="3F"/>
+      </w:tcPr>
+    </w:tblStylePr>
+    <w:tblStylePr w:type="band2Horz">
+      <w:tblPr/>
+      <w:tcPr>
+        <w:tcBorders>
+          <w:top w:val="single" w:sz="8" w:space="0" w:color="4BACC6" w:themeColor="accent5"/>
+          <w:left w:val="single" w:sz="8" w:space="0" w:color="4BACC6" w:themeColor="accent5"/>
+          <w:bottom w:val="single" w:sz="8" w:space="0" w:color="4BACC6" w:themeColor="accent5"/>
+          <w:right w:val="single" w:sz="8" w:space="0" w:color="4BACC6" w:themeColor="accent5"/>
+          <w:insideV w:val="single" w:sz="8" w:space="0" w:color="4BACC6" w:themeColor="accent5"/>
+        </w:tcBorders>
+      </w:tcPr>
+    </w:tblStylePr>
+  </w:style>
+  <w:style w:type="character" w:styleId="ae">
+    <w:name w:val="annotation reference"/>
+    <w:basedOn w:val="a0"/>
+    <w:uiPriority w:val="99"/>
+    <w:semiHidden/>
+    <w:unhideWhenUsed/>
+    <w:rsid w:val="008E002B"/>
+    <w:rPr>
+      <w:sz w:val="18"/>
+      <w:szCs w:val="18"/>
+    </w:rPr>
+  </w:style>
+  <w:style w:type="paragraph" w:styleId="af">
+    <w:name w:val="annotation text"/>
+    <w:basedOn w:val="a"/>
+    <w:link w:val="af0"/>
+    <w:uiPriority w:val="99"/>
+    <w:semiHidden/>
+    <w:unhideWhenUsed/>
+    <w:rsid w:val="008E002B"/>
+  </w:style>
+  <w:style w:type="character" w:customStyle="1" w:styleId="af0">
+    <w:name w:val="註解文字 字元"/>
+    <w:basedOn w:val="a0"/>
+    <w:link w:val="af"/>
+    <w:uiPriority w:val="99"/>
+    <w:semiHidden/>
+    <w:rsid w:val="008E002B"/>
+  </w:style>
+  <w:style w:type="paragraph" w:styleId="af1">
+    <w:name w:val="annotation subject"/>
+    <w:basedOn w:val="af"/>
+    <w:next w:val="af"/>
+    <w:link w:val="af2"/>
+    <w:uiPriority w:val="99"/>
+    <w:semiHidden/>
+    <w:unhideWhenUsed/>
+    <w:rsid w:val="008E002B"/>
+    <w:rPr>
+      <w:b/>
+      <w:bCs/>
+    </w:rPr>
+  </w:style>
+  <w:style w:type="character" w:customStyle="1" w:styleId="af2">
+    <w:name w:val="註解主旨 字元"/>
+    <w:basedOn w:val="af0"/>
+    <w:link w:val="af1"/>
+    <w:uiPriority w:val="99"/>
+    <w:semiHidden/>
+    <w:rsid w:val="008E002B"/>
+    <w:rPr>
+      <w:b/>
+      <w:bCs/>
+    </w:rPr>
+  </w:style>
+  <w:style w:type="paragraph" w:styleId="af3">
+    <w:name w:val="No Spacing"/>
+    <w:uiPriority w:val="1"/>
+    <w:qFormat/>
+    <w:rsid w:val="00DE5E30"/>
+    <w:pPr>
+      <w:widowControl w:val="0"/>
+    </w:pPr>
+  </w:style>
+  <w:style w:type="paragraph" w:customStyle="1" w:styleId="Default">
+    <w:name w:val="Default"/>
+    <w:rsid w:val="008C7F6D"/>
+    <w:pPr>
+      <w:widowControl w:val="0"/>
+      <w:autoSpaceDE w:val="0"/>
+      <w:autoSpaceDN w:val="0"/>
+      <w:adjustRightInd w:val="0"/>
+    </w:pPr>
+    <w:rPr>
+      <w:rFonts w:ascii="Calibri" w:hAnsi="Calibri" w:cs="Calibri"/>
+      <w:color w:val="000000"/>
+      <w:kern w:val="0"/>
+      <w:szCs w:val="24"/>
+    </w:rPr>
+  </w:style>
+  <w:style w:type="character" w:customStyle="1" w:styleId="textexposedshow">
+    <w:name w:val="text_exposed_show"/>
+    <w:basedOn w:val="a0"/>
+    <w:rsid w:val="004C0482"/>
+  </w:style>
+</w:styles>
+</file>
+
+<file path=word/stylesWithEffects.xml><?xml version="1.0" encoding="utf-8"?>
+<w:styles xmlns:wpc="http://schemas.microsoft.com/office/word/2010/wordprocessingCanvas" xmlns:mc="http://schemas.openxmlformats.org/markup-compatibility/2006" xmlns:o="urn:schemas-microsoft-com:office:office" xmlns:r="http://schemas.openxmlformats.org/officeDocument/2006/relationships" xmlns:m="http://schemas.openxmlformats.org/officeDocument/2006/math" xmlns:v="urn:schemas-microsoft-com:vml" xmlns:wp14="http://schemas.microsoft.com/office/word/2010/wordprocessingDrawing" xmlns:wp="http://schemas.openxmlformats.org/drawingml/2006/wordprocessingDrawing" xmlns:w10="urn:schemas-microsoft-com:office:word" xmlns:w="http://schemas.openxmlformats.org/wordprocessingml/2006/main" xmlns:w14="http://schemas.microsoft.com/office/word/2010/wordml" xmlns:wpg="http://schemas.microsoft.com/office/word/2010/wordprocessingGroup" xmlns:wpi="http://schemas.microsoft.com/office/word/2010/wordprocessingInk" xmlns:wne="http://schemas.microsoft.com/office/word/2006/wordml" xmlns:wps="http://schemas.microsoft.com/office/word/2010/wordprocessingShape" mc:Ignorable="w14 wp14">
+  <w:docDefaults>
+    <w:rPrDefault>
+      <w:rPr>
+        <w:rFonts w:asciiTheme="minorHAnsi" w:eastAsiaTheme="minorEastAsia" w:hAnsiTheme="minorHAnsi" w:cstheme="minorBidi"/>
+        <w:kern w:val="2"/>
+        <w:sz w:val="24"/>
+        <w:szCs w:val="22"/>
+        <w:lang w:val="en-US" w:eastAsia="zh-TW" w:bidi="ar-SA"/>
+      </w:rPr>
+    </w:rPrDefault>
+    <w:pPrDefault/>
+  </w:docDefaults>
+  <w:latentStyles w:defLockedState="0" w:defUIPriority="99" w:defSemiHidden="1" w:defUnhideWhenUsed="1" w:defQFormat="0" w:count="267">
+    <w:lsdException w:name="Normal" w:semiHidden="0" w:uiPriority="0" w:unhideWhenUsed="0" w:qFormat="1"/>
+    <w:lsdException w:name="heading 1" w:semiHidden="0" w:uiPriority="9" w:unhideWhenUsed="0" w:qFormat="1"/>
+    <w:lsdException w:name="heading 2" w:uiPriority="9" w:qFormat="1"/>
+    <w:lsdException w:name="heading 3" w:uiPriority="9" w:qFormat="1"/>
+    <w:lsdException w:name="heading 4" w:uiPriority="9" w:qFormat="1"/>
+    <w:lsdException w:name="heading 5" w:uiPriority="9" w:qFormat="1"/>
+    <w:lsdException w:name="heading 6" w:uiPriority="9" w:qFormat="1"/>
+    <w:lsdException w:name="heading 7" w:uiPriority="9" w:qFormat="1"/>
+    <w:lsdException w:name="heading 8" w:uiPriority="9" w:qFormat="1"/>
+    <w:lsdException w:name="heading 9" w:uiPriority="9" w:qFormat="1"/>
+    <w:lsdException w:name="toc 1" w:uiPriority="39"/>
+    <w:lsdException w:name="toc 2" w:uiPriority="39"/>
+    <w:lsdException w:name="toc 3" w:uiPriority="39"/>
+    <w:lsdException w:name="toc 4" w:uiPriority="39"/>
+    <w:lsdException w:name="toc 5" w:uiPriority="39"/>
+    <w:lsdException w:name="toc 6" w:uiPriority="39"/>
+    <w:lsdException w:name="toc 7" w:uiPriority="39"/>
+    <w:lsdException w:name="toc 8" w:uiPriority="39"/>
+    <w:lsdException w:name="toc 9" w:uiPriority="39"/>
+    <w:lsdException w:name="caption" w:uiPriority="35" w:qFormat="1"/>
+    <w:lsdException w:name="Title" w:semiHidden="0" w:uiPriority="10" w:unhideWhenUsed="0" w:qFormat="1"/>
+    <w:lsdException w:name="Default Paragraph Font" w:uiPriority="1"/>
+    <w:lsdException w:name="Subtitle" w:semiHidden="0" w:uiPriority="11" w:unhideWhenUsed="0" w:qFormat="1"/>
+    <w:lsdException w:name="Strong" w:semiHidden="0" w:uiPriority="22" w:unhideWhenUsed="0" w:qFormat="1"/>
+    <w:lsdException w:name="Emphasis" w:semiHidden="0" w:uiPriority="20" w:unhideWhenUsed="0" w:qFormat="1"/>
+    <w:lsdException w:name="Table Grid" w:semiHidden="0" w:uiPriority="59" w:unhideWhenUsed="0"/>
+    <w:lsdException w:name="Placeholder Text" w:unhideWhenUsed="0"/>
+    <w:lsdException w:name="No Spacing" w:semiHidden="0" w:uiPriority="1" w:unhideWhenUsed="0" w:qFormat="1"/>
+    <w:lsdException w:name="Light Shading" w:semiHidden="0" w:uiPriority="60" w:unhideWhenUsed="0"/>
+    <w:lsdException w:name="Light List" w:semiHidden="0" w:uiPriority="61" w:unhideWhenUsed="0"/>
+    <w:lsdException w:name="Light Grid" w:semiHidden="0" w:uiPriority="62" w:unhideWhenUsed="0"/>
+    <w:lsdException w:name="Medium Shading 1" w:semiHidden="0" w:uiPriority="63" w:unhideWhenUsed="0"/>
+    <w:lsdException w:name="Medium Shading 2" w:semiHidden="0" w:uiPriority="64" w:unhideWhenUsed="0"/>
+    <w:lsdException w:name="Medium List 1" w:semiHidden="0" w:uiPriority="65" w:unhideWhenUsed="0"/>
+    <w:lsdException w:name="Medium List 2" w:semiHidden="0" w:uiPriority="66" w:unhideWhenUsed="0"/>
+    <w:lsdException w:name="Medium Grid 1" w:semiHidden="0" w:uiPriority="67" w:unhideWhenUsed="0"/>
+    <w:lsdException w:name="Medium Grid 2" w:semiHidden="0" w:uiPriority="68" w:unhideWhenUsed="0"/>
+    <w:lsdException w:name="Medium Grid 3" w:semiHidden="0" w:uiPriority="69" w:unhideWhenUsed="0"/>
+    <w:lsdException w:name="Dark List" w:semiHidden="0" w:uiPriority="70" w:unhideWhenUsed="0"/>
+    <w:lsdException w:name="Colorful Shading" w:semiHidden="0" w:uiPriority="71" w:unhideWhenUsed="0"/>
+    <w:lsdException w:name="Colorful List" w:semiHidden="0" w:uiPriority="72" w:unhideWhenUsed="0"/>
+    <w:lsdException w:name="Colorful Grid" w:semiHidden="0" w:uiPriority="73" w:unhideWhenUsed="0"/>
+    <w:lsdException w:name="Light Shading Accent 1" w:semiHidden="0" w:uiPriority="60" w:unhideWhenUsed="0"/>
+    <w:lsdException w:name="Light List Accent 1" w:semiHidden="0" w:uiPriority="61" w:unhideWhenUsed="0"/>
+    <w:lsdException w:name="Light Grid Accent 1" w:semiHidden="0" w:uiPriority="62" w:unhideWhenUsed="0"/>
+    <w:lsdException w:name="Medium Shading 1 Accent 1" w:semiHidden="0" w:uiPriority="63" w:unhideWhenUsed="0"/>
+    <w:lsdException w:name="Medium Shading 2 Accent 1" w:semiHidden="0" w:uiPriority="64" w:unhideWhenUsed="0"/>
+    <w:lsdException w:name="Medium List 1 Accent 1" w:semiHidden="0" w:uiPriority="65" w:unhideWhenUsed="0"/>
+    <w:lsdException w:name="Revision" w:unhideWhenUsed="0"/>
+    <w:lsdException w:name="List Paragraph" w:semiHidden="0" w:uiPriority="34" w:unhideWhenUsed="0" w:qFormat="1"/>
+    <w:lsdException w:name="Quote" w:semiHidden="0" w:uiPriority="29" w:unhideWhenUsed="0" w:qFormat="1"/>
+    <w:lsdException w:name="Intense Quote" w:semiHidden="0" w:uiPriority="30" w:unhideWhenUsed="0" w:qFormat="1"/>
+    <w:lsdException w:name="Medium List 2 Accent 1" w:semiHidden="0" w:uiPriority="66" w:unhideWhenUsed="0"/>
+    <w:lsdException w:name="Medium Grid 1 Accent 1" w:semiHidden="0" w:uiPriority="67" w:unhideWhenUsed="0"/>
+    <w:lsdException w:name="Medium Grid 2 Accent 1" w:semiHidden="0" w:uiPriority="68" w:unhideWhenUsed="0"/>
+    <w:lsdException w:name="Medium Grid 3 Accent 1" w:semiHidden="0" w:uiPriority="69" w:unhideWhenUsed="0"/>
+    <w:lsdException w:name="Dark List Accent 1" w:semiHidden="0" w:uiPriority="70" w:unhideWhenUsed="0"/>
+    <w:lsdException w:name="Colorful Shading Accent 1" w:semiHidden="0" w:uiPriority="71" w:unhideWhenUsed="0"/>
+    <w:lsdException w:name="Colorful List Accent 1" w:semiHidden="0" w:uiPriority="72" w:unhideWhenUsed="0"/>
+    <w:lsdException w:name="Colorful Grid Accent 1" w:semiHidden="0" w:uiPriority="73" w:unhideWhenUsed="0"/>
+    <w:lsdException w:name="Light Shading Accent 2" w:semiHidden="0" w:uiPriority="60" w:unhideWhenUsed="0"/>
+    <w:lsdException w:name="Light List Accent 2" w:semiHidden="0" w:uiPriority="61" w:unhideWhenUsed="0"/>
+    <w:lsdException w:name="Light Grid Accent 2" w:semiHidden="0" w:uiPriority="62" w:unhideWhenUsed="0"/>
+    <w:lsdException w:name="Medium Shading 1 Accent 2" w:semiHidden="0" w:uiPriority="63" w:unhideWhenUsed="0"/>
+    <w:lsdException w:name="Medium Shading 2 Accent 2" w:semiHidden="0" w:uiPriority="64" w:unhideWhenUsed="0"/>
+    <w:lsdException w:name="Medium List 1 Accent 2" w:semiHidden="0" w:uiPriority="65" w:unhideWhenUsed="0"/>
+    <w:lsdException w:name="Medium List 2 Accent 2" w:semiHidden="0" w:uiPriority="66" w:unhideWhenUsed="0"/>
+    <w:lsdException w:name="Medium Grid 1 Accent 2" w:semiHidden="0" w:uiPriority="67" w:unhideWhenUsed="0"/>
+    <w:lsdException w:name="Medium Grid 2 Accent 2" w:semiHidden="0" w:uiPriority="68" w:unhideWhenUsed="0"/>
+    <w:lsdException w:name="Medium Grid 3 Accent 2" w:semiHidden="0" w:uiPriority="69" w:unhideWhenUsed="0"/>
+    <w:lsdException w:name="Dark List Accent 2" w:semiHidden="0" w:uiPriority="70" w:unhideWhenUsed="0"/>
+    <w:lsdException w:name="Colorful Shading Accent 2" w:semiHidden="0" w:uiPriority="71" w:unhideWhenUsed="0"/>
+    <w:lsdException w:name="Colorful List Accent 2" w:semiHidden="0" w:uiPriority="72" w:unhideWhenUsed="0"/>
+    <w:lsdException w:name="Colorful Grid Accent 2" w:semiHidden="0" w:uiPriority="73" w:unhideWhenUsed="0"/>
+    <w:lsdException w:name="Light Shading Accent 3" w:semiHidden="0" w:uiPriority="60" w:unhideWhenUsed="0"/>
+    <w:lsdException w:name="Light List Accent 3" w:semiHidden="0" w:uiPriority="61" w:unhideWhenUsed="0"/>
+    <w:lsdException w:name="Light Grid Accent 3" w:semiHidden="0" w:uiPriority="62" w:unhideWhenUsed="0"/>
+    <w:lsdException w:name="Medium Shading 1 Accent 3" w:semiHidden="0" w:uiPriority="63" w:unhideWhenUsed="0"/>
+    <w:lsdException w:name="Medium Shading 2 Accent 3" w:semiHidden="0" w:uiPriority="64" w:unhideWhenUsed="0"/>
+    <w:lsdException w:name="Medium List 1 Accent 3" w:semiHidden="0" w:uiPriority="65" w:unhideWhenUsed="0"/>
+    <w:lsdException w:name="Medium List 2 Accent 3" w:semiHidden="0" w:uiPriority="66" w:unhideWhenUsed="0"/>
+    <w:lsdException w:name="Medium Grid 1 Accent 3" w:semiHidden="0" w:uiPriority="67" w:unhideWhenUsed="0"/>
+    <w:lsdException w:name="Medium Grid 2 Accent 3" w:semiHidden="0" w:uiPriority="68" w:unhideWhenUsed="0"/>
+    <w:lsdException w:name="Medium Grid 3 Accent 3" w:semiHidden="0" w:uiPriority="69" w:unhideWhenUsed="0"/>
+    <w:lsdException w:name="Dark List Accent 3" w:semiHidden="0" w:uiPriority="70" w:unhideWhenUsed="0"/>
+    <w:lsdException w:name="Colorful Shading Accent 3" w:semiHidden="0" w:uiPriority="71" w:unhideWhenUsed="0"/>
+    <w:lsdException w:name="Colorful List Accent 3" w:semiHidden="0" w:uiPriority="72" w:unhideWhenUsed="0"/>
+    <w:lsdException w:name="Colorful Grid Accent 3" w:semiHidden="0" w:uiPriority="73" w:unhideWhenUsed="0"/>
+    <w:lsdException w:name="Light Shading Accent 4" w:semiHidden="0" w:uiPriority="60" w:unhideWhenUsed="0"/>
+    <w:lsdException w:name="Light List Accent 4" w:semiHidden="0" w:uiPriority="61" w:unhideWhenUsed="0"/>
+    <w:lsdException w:name="Light Grid Accent 4" w:semiHidden="0" w:uiPriority="62" w:unhideWhenUsed="0"/>
+    <w:lsdException w:name="Medium Shading 1 Accent 4" w:semiHidden="0" w:uiPriority="63" w:unhideWhenUsed="0"/>
+    <w:lsdException w:name="Medium Shading 2 Accent 4" w:semiHidden="0" w:uiPriority="64" w:unhideWhenUsed="0"/>
+    <w:lsdException w:name="Medium List 1 Accent 4" w:semiHidden="0" w:uiPriority="65" w:unhideWhenUsed="0"/>
+    <w:lsdException w:name="Medium List 2 Accent 4" w:semiHidden="0" w:uiPriority="66" w:unhideWhenUsed="0"/>
+    <w:lsdException w:name="Medium Grid 1 Accent 4" w:semiHidden="0" w:uiPriority="67" w:unhideWhenUsed="0"/>
+    <w:lsdException w:name="Medium Grid 2 Accent 4" w:semiHidden="0" w:uiPriority="68" w:unhideWhenUsed="0"/>
+    <w:lsdException w:name="Medium Grid 3 Accent 4" w:semiHidden="0" w:uiPriority="69" w:unhideWhenUsed="0"/>
+    <w:lsdException w:name="Dark List Accent 4" w:semiHidden="0" w:uiPriority="70" w:unhideWhenUsed="0"/>
+    <w:lsdException w:name="Colorful Shading Accent 4" w:semiHidden="0" w:uiPriority="71" w:unhideWhenUsed="0"/>
+    <w:lsdException w:name="Colorful List Accent 4" w:semiHidden="0" w:uiPriority="72" w:unhideWhenUsed="0"/>
+    <w:lsdException w:name="Colorful Grid Accent 4" w:semiHidden="0" w:uiPriority="73" w:unhideWhenUsed="0"/>
+    <w:lsdException w:name="Light Shading Accent 5" w:semiHidden="0" w:uiPriority="60" w:unhideWhenUsed="0"/>
+    <w:lsdException w:name="Light List Accent 5" w:semiHidden="0" w:uiPriority="61" w:unhideWhenUsed="0"/>
+    <w:lsdException w:name="Light Grid Accent 5" w:semiHidden="0" w:uiPriority="62" w:unhideWhenUsed="0"/>
+    <w:lsdException w:name="Medium Shading 1 Accent 5" w:semiHidden="0" w:uiPriority="63" w:unhideWhenUsed="0"/>
+    <w:lsdException w:name="Medium Shading 2 Accent 5" w:semiHidden="0" w:uiPriority="64" w:unhideWhenUsed="0"/>
+    <w:lsdException w:name="Medium List 1 Accent 5" w:semiHidden="0" w:uiPriority="65" w:unhideWhenUsed="0"/>
+    <w:lsdException w:name="Medium List 2 Accent 5" w:semiHidden="0" w:uiPriority="66" w:unhideWhenUsed="0"/>
+    <w:lsdException w:name="Medium Grid 1 Accent 5" w:semiHidden="0" w:uiPriority="67" w:unhideWhenUsed="0"/>
+    <w:lsdException w:name="Medium Grid 2 Accent 5" w:semiHidden="0" w:uiPriority="68" w:unhideWhenUsed="0"/>
+    <w:lsdException w:name="Medium Grid 3 Accent 5" w:semiHidden="0" w:uiPriority="69" w:unhideWhenUsed="0"/>
+    <w:lsdException w:name="Dark List Accent 5" w:semiHidden="0" w:uiPriority="70" w:unhideWhenUsed="0"/>
+    <w:lsdException w:name="Colorful Shading Accent 5" w:semiHidden="0" w:uiPriority="71" w:unhideWhenUsed="0"/>
+    <w:lsdException w:name="Colorful List Accent 5" w:semiHidden="0" w:uiPriority="72" w:unhideWhenUsed="0"/>
+    <w:lsdException w:name="Colorful Grid Accent 5" w:semiHidden="0" w:uiPriority="73" w:unhideWhenUsed="0"/>
+    <w:lsdException w:name="Light Shading Accent 6" w:semiHidden="0" w:uiPriority="60" w:unhideWhenUsed="0"/>
+    <w:lsdException w:name="Light List Accent 6" w:semiHidden="0" w:uiPriority="61" w:unhideWhenUsed="0"/>
+    <w:lsdException w:name="Light Grid Accent 6" w:semiHidden="0" w:uiPriority="62" w:unhideWhenUsed="0"/>
+    <w:lsdException w:name="Medium Shading 1 Accent 6" w:semiHidden="0" w:uiPriority="63" w:unhideWhenUsed="0"/>
+    <w:lsdException w:name="Medium Shading 2 Accent 6" w:semiHidden="0" w:uiPriority="64" w:unhideWhenUsed="0"/>
+    <w:lsdException w:name="Medium List 1 Accent 6" w:semiHidden="0" w:uiPriority="65" w:unhideWhenUsed="0"/>
+    <w:lsdException w:name="Medium List 2 Accent 6" w:semiHidden="0" w:uiPriority="66" w:unhideWhenUsed="0"/>
+    <w:lsdException w:name="Medium Grid 1 Accent 6" w:semiHidden="0" w:uiPriority="67" w:unhideWhenUsed="0"/>
+    <w:lsdException w:name="Medium Grid 2 Accent 6" w:semiHidden="0" w:uiPriority="68" w:unhideWhenUsed="0"/>
+    <w:lsdException w:name="Medium Grid 3 Accent 6" w:semiHidden="0" w:uiPriority="69" w:unhideWhenUsed="0"/>
+    <w:lsdException w:name="Dark List Accent 6" w:semiHidden="0" w:uiPriority="70" w:unhideWhenUsed="0"/>
+    <w:lsdException w:name="Colorful Shading Accent 6" w:semiHidden="0" w:uiPriority="71" w:unhideWhenUsed="0"/>
+    <w:lsdException w:name="Colorful List Accent 6" w:semiHidden="0" w:uiPriority="72" w:unhideWhenUsed="0"/>
+    <w:lsdException w:name="Colorful Grid Accent 6" w:semiHidden="0" w:uiPriority="73" w:unhideWhenUsed="0"/>
+    <w:lsdException w:name="Subtle Emphasis" w:semiHidden="0" w:uiPriority="19" w:unhideWhenUsed="0" w:qFormat="1"/>
+    <w:lsdException w:name="Intense Emphasis" w:semiHidden="0" w:uiPriority="21" w:unhideWhenUsed="0" w:qFormat="1"/>
+    <w:lsdException w:name="Subtle Reference" w:semiHidden="0" w:uiPriority="31" w:unhideWhenUsed="0" w:qFormat="1"/>
+    <w:lsdException w:name="Intense Reference" w:semiHidden="0" w:uiPriority="32" w:unhideWhenUsed="0" w:qFormat="1"/>
+    <w:lsdException w:name="Book Title" w:semiHidden="0" w:uiPriority="33" w:unhideWhenUsed="0" w:qFormat="1"/>
+    <w:lsdException w:name="Bibliography" w:uiPriority="37"/>
+    <w:lsdException w:name="TOC Heading" w:uiPriority="39" w:qFormat="1"/>
   </w:latentStyles>
   <w:style w:type="paragraph" w:default="1" w:styleId="a">
     <w:name w:val="Normal"/>
@@ -11819,7 +12354,7 @@
 </file>
 
 <file path=customXml/itemProps1.xml><?xml version="1.0" encoding="utf-8"?>
-<ds:datastoreItem xmlns:ds="http://schemas.openxmlformats.org/officeDocument/2006/customXml" ds:itemID="{A0A1D905-1041-4B9E-BFDA-1021C40F3049}">
+<ds:datastoreItem xmlns:ds="http://schemas.openxmlformats.org/officeDocument/2006/customXml" ds:itemID="{58B2E661-C81B-4F9A-A2BF-60E6DD7FCD37}">
   <ds:schemaRefs>
     <ds:schemaRef ds:uri="http://schemas.openxmlformats.org/officeDocument/2006/bibliography"/>
   </ds:schemaRefs>

</xml_diff>

<commit_message>
hw13 refine, + direct code的圖
</commit_message>
<xml_diff>
--- a/MeetingMinutes/MeetingMinutes-20140522.docx
+++ b/MeetingMinutes/MeetingMinutes-20140522.docx
@@ -43,8 +43,6 @@
                 <w:szCs w:val="28"/>
               </w:rPr>
             </w:pPr>
-            <w:bookmarkStart w:id="0" w:name="_GoBack"/>
-            <w:bookmarkEnd w:id="0"/>
             <w:r>
               <w:rPr>
                 <w:rFonts w:ascii="Times New Roman" w:eastAsia="標楷體" w:hAnsi="Times New Roman" w:cs="Times New Roman"/>
@@ -1947,86 +1945,78 @@
                 <w:rFonts w:ascii="Times New Roman" w:eastAsia="標楷體" w:hAnsi="Times New Roman" w:cs="Times New Roman" w:hint="eastAsia"/>
                 <w:b w:val="0"/>
               </w:rPr>
-              <w:t>d</w:t>
+              <w:t>**</w:t>
             </w:r>
             <w:r>
               <w:rPr>
                 <w:rFonts w:ascii="Times New Roman" w:eastAsia="標楷體" w:hAnsi="Times New Roman" w:cs="Times New Roman" w:hint="eastAsia"/>
                 <w:b w:val="0"/>
               </w:rPr>
-              <w:t>raw()</w:t>
+              <w:t>d</w:t>
             </w:r>
             <w:r>
               <w:rPr>
                 <w:rFonts w:ascii="Times New Roman" w:eastAsia="標楷體" w:hAnsi="Times New Roman" w:cs="Times New Roman" w:hint="eastAsia"/>
                 <w:b w:val="0"/>
               </w:rPr>
-              <w:t>在各個</w:t>
+              <w:t>raw()</w:t>
             </w:r>
             <w:r>
               <w:rPr>
                 <w:rFonts w:ascii="Times New Roman" w:eastAsia="標楷體" w:hAnsi="Times New Roman" w:cs="Times New Roman" w:hint="eastAsia"/>
                 <w:b w:val="0"/>
               </w:rPr>
-              <w:t>class</w:t>
-            </w:r>
-          </w:p>
-          <w:p>
-            <w:pPr>
-              <w:rPr>
-                <w:rFonts w:ascii="Times New Roman" w:eastAsia="標楷體" w:hAnsi="Times New Roman" w:cs="Times New Roman"/>
-                <w:b w:val="0"/>
-              </w:rPr>
-            </w:pPr>
-            <w:r>
-              <w:rPr>
-                <w:rFonts w:ascii="Times New Roman" w:eastAsia="標楷體" w:hAnsi="Times New Roman" w:cs="Times New Roman" w:hint="eastAsia"/>
-              </w:rPr>
-              <w:t xml:space="preserve"> </w:t>
+              <w:t>在各個</w:t>
             </w:r>
             <w:r>
               <w:rPr>
                 <w:rFonts w:ascii="Times New Roman" w:eastAsia="標楷體" w:hAnsi="Times New Roman" w:cs="Times New Roman" w:hint="eastAsia"/>
                 <w:b w:val="0"/>
               </w:rPr>
-              <w:t>有</w:t>
-            </w:r>
-            <w:proofErr w:type="spellStart"/>
+              <w:t>class</w:t>
+            </w:r>
+          </w:p>
+          <w:p>
+            <w:pPr>
+              <w:rPr>
+                <w:rFonts w:ascii="Times New Roman" w:eastAsia="標楷體" w:hAnsi="Times New Roman" w:cs="Times New Roman"/>
+                <w:b w:val="0"/>
+              </w:rPr>
+            </w:pPr>
+            <w:r>
+              <w:rPr>
+                <w:rFonts w:ascii="Times New Roman" w:eastAsia="標楷體" w:hAnsi="Times New Roman" w:cs="Times New Roman" w:hint="eastAsia"/>
+              </w:rPr>
+              <w:t xml:space="preserve"> </w:t>
+            </w:r>
+            <w:r>
+              <w:rPr>
+                <w:rFonts w:ascii="Times New Roman" w:eastAsia="標楷體" w:hAnsi="Times New Roman" w:cs="Times New Roman" w:hint="eastAsia"/>
+              </w:rPr>
+              <w:t>**</w:t>
+            </w:r>
             <w:r>
               <w:rPr>
                 <w:rFonts w:ascii="Times New Roman" w:eastAsia="標楷體" w:hAnsi="Times New Roman" w:cs="Times New Roman" w:hint="eastAsia"/>
                 <w:b w:val="0"/>
               </w:rPr>
-              <w:t>SchemaCaptureApp</w:t>
-            </w:r>
-            <w:proofErr w:type="spellEnd"/>
+              <w:t>有</w:t>
+            </w:r>
+            <w:proofErr w:type="spellStart"/>
             <w:r>
               <w:rPr>
                 <w:rFonts w:ascii="Times New Roman" w:eastAsia="標楷體" w:hAnsi="Times New Roman" w:cs="Times New Roman" w:hint="eastAsia"/>
                 <w:b w:val="0"/>
               </w:rPr>
-              <w:t xml:space="preserve"> class</w:t>
-            </w:r>
-          </w:p>
-          <w:p>
-            <w:pPr>
-              <w:rPr>
-                <w:rFonts w:ascii="Times New Roman" w:eastAsia="標楷體" w:hAnsi="Times New Roman" w:cs="Times New Roman"/>
-                <w:b w:val="0"/>
-              </w:rPr>
-            </w:pPr>
-            <w:r>
-              <w:rPr>
-                <w:rFonts w:ascii="Times New Roman" w:eastAsia="標楷體" w:hAnsi="Times New Roman" w:cs="Times New Roman" w:hint="eastAsia"/>
-              </w:rPr>
-              <w:t xml:space="preserve"> </w:t>
-            </w:r>
+              <w:t>SchemaCaptureApp</w:t>
+            </w:r>
+            <w:proofErr w:type="spellEnd"/>
             <w:r>
               <w:rPr>
                 <w:rFonts w:ascii="Times New Roman" w:eastAsia="標楷體" w:hAnsi="Times New Roman" w:cs="Times New Roman" w:hint="eastAsia"/>
                 <w:b w:val="0"/>
               </w:rPr>
-              <w:t>三層</w:t>
+              <w:t xml:space="preserve"> class</w:t>
             </w:r>
           </w:p>
           <w:p>
@@ -2036,19 +2026,146 @@
                 <w:b w:val="0"/>
               </w:rPr>
             </w:pPr>
+            <w:r>
+              <w:rPr>
+                <w:rFonts w:ascii="Times New Roman" w:eastAsia="標楷體" w:hAnsi="Times New Roman" w:cs="Times New Roman" w:hint="eastAsia"/>
+              </w:rPr>
+              <w:t xml:space="preserve"> </w:t>
+            </w:r>
+            <w:r>
+              <w:rPr>
+                <w:rFonts w:ascii="Times New Roman" w:eastAsia="標楷體" w:hAnsi="Times New Roman" w:cs="Times New Roman" w:hint="eastAsia"/>
+              </w:rPr>
+              <w:t>**</w:t>
+            </w:r>
             <w:r>
               <w:rPr>
                 <w:rFonts w:ascii="Times New Roman" w:eastAsia="標楷體" w:hAnsi="Times New Roman" w:cs="Times New Roman" w:hint="eastAsia"/>
                 <w:b w:val="0"/>
               </w:rPr>
-              <w:t>結果如下</w:t>
-            </w:r>
-            <w:r>
+              <w:t>要有三層</w:t>
+            </w:r>
+          </w:p>
+          <w:p>
+            <w:pPr>
               <w:rPr>
                 <w:rFonts w:ascii="Times New Roman" w:eastAsia="標楷體" w:hAnsi="Times New Roman" w:cs="Times New Roman" w:hint="eastAsia"/>
                 <w:b w:val="0"/>
               </w:rPr>
+            </w:pPr>
+            <w:r>
+              <w:rPr>
+                <w:rFonts w:ascii="Times New Roman" w:eastAsia="標楷體" w:hAnsi="Times New Roman" w:cs="Times New Roman" w:hint="eastAsia"/>
+                <w:b w:val="0"/>
+              </w:rPr>
+              <w:t>結果如下</w:t>
+            </w:r>
+            <w:r>
+              <w:rPr>
+                <w:rFonts w:ascii="Times New Roman" w:eastAsia="標楷體" w:hAnsi="Times New Roman" w:cs="Times New Roman" w:hint="eastAsia"/>
+                <w:b w:val="0"/>
+              </w:rPr>
               <w:t>:</w:t>
+            </w:r>
+          </w:p>
+          <w:p>
+            <w:pPr>
+              <w:rPr>
+                <w:rFonts w:ascii="Times New Roman" w:eastAsia="標楷體" w:hAnsi="Times New Roman" w:cs="Times New Roman"/>
+                <w:b w:val="0"/>
+              </w:rPr>
+            </w:pPr>
+            <w:r>
+              <w:rPr>
+                <w:rFonts w:ascii="Times New Roman" w:eastAsia="標楷體" w:hAnsi="Times New Roman" w:cs="Times New Roman" w:hint="eastAsia"/>
+                <w:b w:val="0"/>
+              </w:rPr>
+              <w:t>Direct Code</w:t>
+            </w:r>
+          </w:p>
+          <w:p>
+            <w:pPr>
+              <w:rPr>
+                <w:rFonts w:ascii="Times New Roman" w:eastAsia="標楷體" w:hAnsi="Times New Roman" w:cs="Times New Roman"/>
+                <w:b w:val="0"/>
+              </w:rPr>
+            </w:pPr>
+            <w:r>
+              <w:rPr>
+                <w:rFonts w:ascii="Times New Roman" w:eastAsia="標楷體" w:hAnsi="Times New Roman" w:cs="Times New Roman"/>
+                <w:noProof/>
+              </w:rPr>
+              <w:drawing>
+                <wp:inline distT="0" distB="0" distL="0" distR="0" wp14:anchorId="329A77CB" wp14:editId="6AF277E4">
+                  <wp:extent cx="6589816" cy="2019534"/>
+                  <wp:effectExtent l="0" t="0" r="1905" b="0"/>
+                  <wp:docPr id="1" name="圖片 1" descr="D:\azz\102-2\SED\team3\homework\hw13\directCode\classDiagramAuto.png"/>
+                  <wp:cNvGraphicFramePr>
+                    <a:graphicFrameLocks xmlns:a="http://schemas.openxmlformats.org/drawingml/2006/main" noChangeAspect="1"/>
+                  </wp:cNvGraphicFramePr>
+                  <a:graphic xmlns:a="http://schemas.openxmlformats.org/drawingml/2006/main">
+                    <a:graphicData uri="http://schemas.openxmlformats.org/drawingml/2006/picture">
+                      <pic:pic xmlns:pic="http://schemas.openxmlformats.org/drawingml/2006/picture">
+                        <pic:nvPicPr>
+                          <pic:cNvPr id="0" name="Picture 1" descr="D:\azz\102-2\SED\team3\homework\hw13\directCode\classDiagramAuto.png"/>
+                          <pic:cNvPicPr>
+                            <a:picLocks noChangeAspect="1" noChangeArrowheads="1"/>
+                          </pic:cNvPicPr>
+                        </pic:nvPicPr>
+                        <pic:blipFill>
+                          <a:blip r:embed="rId15">
+                            <a:extLst>
+                              <a:ext uri="{28A0092B-C50C-407E-A947-70E740481C1C}">
+                                <a14:useLocalDpi xmlns:a14="http://schemas.microsoft.com/office/drawing/2010/main" val="0"/>
+                              </a:ext>
+                            </a:extLst>
+                          </a:blip>
+                          <a:srcRect/>
+                          <a:stretch>
+                            <a:fillRect/>
+                          </a:stretch>
+                        </pic:blipFill>
+                        <pic:spPr bwMode="auto">
+                          <a:xfrm>
+                            <a:off x="0" y="0"/>
+                            <a:ext cx="6589566" cy="2019457"/>
+                          </a:xfrm>
+                          <a:prstGeom prst="rect">
+                            <a:avLst/>
+                          </a:prstGeom>
+                          <a:noFill/>
+                          <a:ln>
+                            <a:noFill/>
+                          </a:ln>
+                        </pic:spPr>
+                      </pic:pic>
+                    </a:graphicData>
+                  </a:graphic>
+                </wp:inline>
+              </w:drawing>
+            </w:r>
+          </w:p>
+          <w:p>
+            <w:pPr>
+              <w:rPr>
+                <w:rFonts w:ascii="Times New Roman" w:eastAsia="標楷體" w:hAnsi="Times New Roman" w:cs="Times New Roman"/>
+                <w:b w:val="0"/>
+              </w:rPr>
+            </w:pPr>
+          </w:p>
+          <w:p>
+            <w:pPr>
+              <w:rPr>
+                <w:rFonts w:ascii="Times New Roman" w:eastAsia="標楷體" w:hAnsi="Times New Roman" w:cs="Times New Roman"/>
+                <w:b w:val="0"/>
+              </w:rPr>
+            </w:pPr>
+            <w:r>
+              <w:rPr>
+                <w:rFonts w:ascii="Times New Roman" w:eastAsia="標楷體" w:hAnsi="Times New Roman" w:cs="Times New Roman" w:hint="eastAsia"/>
+                <w:b w:val="0"/>
+              </w:rPr>
+              <w:t>Initial Design</w:t>
             </w:r>
           </w:p>
           <w:p>
@@ -2063,6 +2180,7 @@
                 <w:rFonts w:ascii="Times New Roman" w:eastAsia="標楷體" w:hAnsi="Times New Roman" w:cs="Times New Roman" w:hint="eastAsia"/>
                 <w:noProof/>
               </w:rPr>
+              <w:lastRenderedPageBreak/>
               <w:drawing>
                 <wp:inline distT="0" distB="0" distL="0" distR="0" wp14:anchorId="6AF85CF1" wp14:editId="6B755BBF">
                   <wp:extent cx="6708140" cy="3694430"/>
@@ -2081,7 +2199,7 @@
                           </pic:cNvPicPr>
                         </pic:nvPicPr>
                         <pic:blipFill>
-                          <a:blip r:embed="rId15">
+                          <a:blip r:embed="rId16">
                             <a:extLst>
                               <a:ext uri="{28A0092B-C50C-407E-A947-70E740481C1C}">
                                 <a14:useLocalDpi xmlns:a14="http://schemas.microsoft.com/office/drawing/2010/main" val="0"/>
@@ -2125,12 +2243,11 @@
                 <w:rFonts w:ascii="Times New Roman" w:eastAsia="標楷體" w:hAnsi="Times New Roman" w:cs="Times New Roman"/>
                 <w:noProof/>
               </w:rPr>
-              <w:lastRenderedPageBreak/>
               <w:drawing>
-                <wp:inline distT="0" distB="0" distL="0" distR="0" wp14:anchorId="295DA325" wp14:editId="76C3ABC4">
-                  <wp:extent cx="6708140" cy="4418330"/>
-                  <wp:effectExtent l="0" t="0" r="0" b="1270"/>
-                  <wp:docPr id="15" name="圖片 15"/>
+                <wp:inline distT="0" distB="0" distL="0" distR="0" wp14:anchorId="4A0C5FDF" wp14:editId="57C6BF02">
+                  <wp:extent cx="6703695" cy="4420235"/>
+                  <wp:effectExtent l="0" t="0" r="1905" b="0"/>
+                  <wp:docPr id="2" name="圖片 2"/>
                   <wp:cNvGraphicFramePr>
                     <a:graphicFrameLocks xmlns:a="http://schemas.openxmlformats.org/drawingml/2006/main" noChangeAspect="1"/>
                   </wp:cNvGraphicFramePr>
@@ -2138,84 +2255,7 @@
                     <a:graphicData uri="http://schemas.openxmlformats.org/drawingml/2006/picture">
                       <pic:pic xmlns:pic="http://schemas.openxmlformats.org/drawingml/2006/picture">
                         <pic:nvPicPr>
-                          <pic:cNvPr id="0" name="Picture 8"/>
-                          <pic:cNvPicPr>
-                            <a:picLocks noChangeAspect="1" noChangeArrowheads="1"/>
-                          </pic:cNvPicPr>
-                        </pic:nvPicPr>
-                        <pic:blipFill>
-                          <a:blip r:embed="rId16">
-                            <a:extLst>
-                              <a:ext uri="{28A0092B-C50C-407E-A947-70E740481C1C}">
-                                <a14:useLocalDpi xmlns:a14="http://schemas.microsoft.com/office/drawing/2010/main" val="0"/>
-                              </a:ext>
-                            </a:extLst>
-                          </a:blip>
-                          <a:srcRect/>
-                          <a:stretch>
-                            <a:fillRect/>
-                          </a:stretch>
-                        </pic:blipFill>
-                        <pic:spPr bwMode="auto">
-                          <a:xfrm>
-                            <a:off x="0" y="0"/>
-                            <a:ext cx="6708140" cy="4418330"/>
-                          </a:xfrm>
-                          <a:prstGeom prst="rect">
-                            <a:avLst/>
-                          </a:prstGeom>
-                          <a:noFill/>
-                          <a:ln>
-                            <a:noFill/>
-                          </a:ln>
-                        </pic:spPr>
-                      </pic:pic>
-                    </a:graphicData>
-                  </a:graphic>
-                </wp:inline>
-              </w:drawing>
-            </w:r>
-          </w:p>
-          <w:p>
-            <w:pPr>
-              <w:rPr>
-                <w:rFonts w:ascii="Times New Roman" w:eastAsia="標楷體" w:hAnsi="Times New Roman" w:cs="Times New Roman"/>
-                <w:b w:val="0"/>
-              </w:rPr>
-            </w:pPr>
-            <w:r>
-              <w:rPr>
-                <w:rFonts w:ascii="Times New Roman" w:eastAsia="標楷體" w:hAnsi="Times New Roman" w:cs="Times New Roman" w:hint="eastAsia"/>
-                <w:b w:val="0"/>
-              </w:rPr>
-              <w:t>Resign</w:t>
-            </w:r>
-          </w:p>
-          <w:p>
-            <w:pPr>
-              <w:rPr>
-                <w:rFonts w:ascii="Times New Roman" w:eastAsia="標楷體" w:hAnsi="Times New Roman" w:cs="Times New Roman"/>
-                <w:b w:val="0"/>
-              </w:rPr>
-            </w:pPr>
-            <w:r>
-              <w:rPr>
-                <w:rFonts w:ascii="Times New Roman" w:eastAsia="標楷體" w:hAnsi="Times New Roman" w:cs="Times New Roman"/>
-                <w:noProof/>
-              </w:rPr>
-              <w:drawing>
-                <wp:inline distT="0" distB="0" distL="0" distR="0" wp14:anchorId="69A9CEE6" wp14:editId="6D4BBAF0">
-                  <wp:extent cx="6708140" cy="4067175"/>
-                  <wp:effectExtent l="0" t="0" r="0" b="9525"/>
-                  <wp:docPr id="16" name="圖片 16"/>
-                  <wp:cNvGraphicFramePr>
-                    <a:graphicFrameLocks xmlns:a="http://schemas.openxmlformats.org/drawingml/2006/main" noChangeAspect="1"/>
-                  </wp:cNvGraphicFramePr>
-                  <a:graphic xmlns:a="http://schemas.openxmlformats.org/drawingml/2006/main">
-                    <a:graphicData uri="http://schemas.openxmlformats.org/drawingml/2006/picture">
-                      <pic:pic xmlns:pic="http://schemas.openxmlformats.org/drawingml/2006/picture">
-                        <pic:nvPicPr>
-                          <pic:cNvPr id="0" name="Picture 9"/>
+                          <pic:cNvPr id="0" name="Picture 2"/>
                           <pic:cNvPicPr>
                             <a:picLocks noChangeAspect="1" noChangeArrowheads="1"/>
                           </pic:cNvPicPr>
@@ -2236,7 +2276,7 @@
                         <pic:spPr bwMode="auto">
                           <a:xfrm>
                             <a:off x="0" y="0"/>
-                            <a:ext cx="6708140" cy="4067175"/>
+                            <a:ext cx="6703695" cy="4420235"/>
                           </a:xfrm>
                           <a:prstGeom prst="rect">
                             <a:avLst/>
@@ -2252,6 +2292,86 @@
                 </wp:inline>
               </w:drawing>
             </w:r>
+          </w:p>
+          <w:p>
+            <w:pPr>
+              <w:rPr>
+                <w:rFonts w:ascii="Times New Roman" w:eastAsia="標楷體" w:hAnsi="Times New Roman" w:cs="Times New Roman"/>
+                <w:b w:val="0"/>
+              </w:rPr>
+            </w:pPr>
+            <w:r>
+              <w:rPr>
+                <w:rFonts w:ascii="Times New Roman" w:eastAsia="標楷體" w:hAnsi="Times New Roman" w:cs="Times New Roman" w:hint="eastAsia"/>
+                <w:b w:val="0"/>
+              </w:rPr>
+              <w:t>Resign</w:t>
+            </w:r>
+          </w:p>
+          <w:p>
+            <w:pPr>
+              <w:rPr>
+                <w:rFonts w:ascii="Times New Roman" w:eastAsia="標楷體" w:hAnsi="Times New Roman" w:cs="Times New Roman"/>
+                <w:b w:val="0"/>
+              </w:rPr>
+            </w:pPr>
+            <w:r>
+              <w:rPr>
+                <w:rFonts w:ascii="Times New Roman" w:eastAsia="標楷體" w:hAnsi="Times New Roman" w:cs="Times New Roman"/>
+                <w:noProof/>
+              </w:rPr>
+              <w:lastRenderedPageBreak/>
+              <w:drawing>
+                <wp:inline distT="0" distB="0" distL="0" distR="0" wp14:anchorId="2951FABC" wp14:editId="490CBB4A">
+                  <wp:extent cx="6703695" cy="4150995"/>
+                  <wp:effectExtent l="0" t="0" r="1905" b="1905"/>
+                  <wp:docPr id="3" name="圖片 3"/>
+                  <wp:cNvGraphicFramePr>
+                    <a:graphicFrameLocks xmlns:a="http://schemas.openxmlformats.org/drawingml/2006/main" noChangeAspect="1"/>
+                  </wp:cNvGraphicFramePr>
+                  <a:graphic xmlns:a="http://schemas.openxmlformats.org/drawingml/2006/main">
+                    <a:graphicData uri="http://schemas.openxmlformats.org/drawingml/2006/picture">
+                      <pic:pic xmlns:pic="http://schemas.openxmlformats.org/drawingml/2006/picture">
+                        <pic:nvPicPr>
+                          <pic:cNvPr id="0" name="Picture 3"/>
+                          <pic:cNvPicPr>
+                            <a:picLocks noChangeAspect="1" noChangeArrowheads="1"/>
+                          </pic:cNvPicPr>
+                        </pic:nvPicPr>
+                        <pic:blipFill>
+                          <a:blip r:embed="rId18">
+                            <a:extLst>
+                              <a:ext uri="{28A0092B-C50C-407E-A947-70E740481C1C}">
+                                <a14:useLocalDpi xmlns:a14="http://schemas.microsoft.com/office/drawing/2010/main" val="0"/>
+                              </a:ext>
+                            </a:extLst>
+                          </a:blip>
+                          <a:srcRect/>
+                          <a:stretch>
+                            <a:fillRect/>
+                          </a:stretch>
+                        </pic:blipFill>
+                        <pic:spPr bwMode="auto">
+                          <a:xfrm>
+                            <a:off x="0" y="0"/>
+                            <a:ext cx="6703695" cy="4150995"/>
+                          </a:xfrm>
+                          <a:prstGeom prst="rect">
+                            <a:avLst/>
+                          </a:prstGeom>
+                          <a:noFill/>
+                          <a:ln>
+                            <a:noFill/>
+                          </a:ln>
+                        </pic:spPr>
+                      </pic:pic>
+                    </a:graphicData>
+                  </a:graphic>
+                </wp:inline>
+              </w:drawing>
+            </w:r>
+            <w:bookmarkStart w:id="0" w:name="_GoBack"/>
+            <w:bookmarkEnd w:id="0"/>
           </w:p>
         </w:tc>
       </w:tr>
@@ -12354,7 +12474,7 @@
 </file>
 
 <file path=customXml/itemProps1.xml><?xml version="1.0" encoding="utf-8"?>
-<ds:datastoreItem xmlns:ds="http://schemas.openxmlformats.org/officeDocument/2006/customXml" ds:itemID="{58B2E661-C81B-4F9A-A2BF-60E6DD7FCD37}">
+<ds:datastoreItem xmlns:ds="http://schemas.openxmlformats.org/officeDocument/2006/customXml" ds:itemID="{B972E950-5CDE-4A87-A270-53E2C53D7769}">
   <ds:schemaRefs>
     <ds:schemaRef ds:uri="http://schemas.openxmlformats.org/officeDocument/2006/bibliography"/>
   </ds:schemaRefs>

</xml_diff>